<commit_message>
Update documents to reflect current codebase
Bring documents up to date with changes made over the last few years.

For Linkage Pathways Linkage Mapper User Guide.docx, embed core numbers
into graphics where they are not embedded. Ungroup some graphics were
possible.

Fixes #58, fixes #59, and fixes #111.

Co-Authored-By: John A Gallo <john.gallo@consbio.org>
</commit_message>
<xml_diff>
--- a/toolbox/doc/Barrier Mapper User Guide.docx
+++ b/toolbox/doc/Barrier Mapper User Guide.docx
@@ -12,34 +12,15 @@
           <w:szCs w:val="20"/>
         </w:rPr>
       </w:pPr>
-      <w:r>
-        <w:rPr>
-          <w:b/>
-          <w:sz w:val="28"/>
-        </w:rPr>
-        <w:t>Barrier</w:t>
-      </w:r>
-      <w:r>
-        <w:rPr>
-          <w:b/>
-          <w:sz w:val="28"/>
-        </w:rPr>
-        <w:t xml:space="preserve"> </w:t>
-      </w:r>
-      <w:r>
-        <w:rPr>
-          <w:b/>
-          <w:sz w:val="28"/>
-        </w:rPr>
-        <w:t xml:space="preserve">Mapper </w:t>
-      </w:r>
+      <w:bookmarkStart w:id="0" w:name="_GoBack"/>
+      <w:bookmarkEnd w:id="0"/>
       <w:r>
         <w:rPr>
           <w:b/>
           <w:sz w:val="28"/>
           <w:szCs w:val="20"/>
         </w:rPr>
-        <w:t>User Guide</w:t>
+        <w:t>Linkage Mapper Toolbox:</w:t>
       </w:r>
     </w:p>
     <w:p>
@@ -47,6 +28,46 @@
         <w:spacing w:beforeLines="1" w:before="2" w:afterLines="1" w:after="2"/>
         <w:jc w:val="center"/>
         <w:rPr>
+          <w:b/>
+          <w:sz w:val="28"/>
+          <w:szCs w:val="20"/>
+        </w:rPr>
+      </w:pPr>
+      <w:r>
+        <w:rPr>
+          <w:b/>
+          <w:sz w:val="28"/>
+        </w:rPr>
+        <w:t>Barrier</w:t>
+      </w:r>
+      <w:r>
+        <w:rPr>
+          <w:b/>
+          <w:sz w:val="28"/>
+        </w:rPr>
+        <w:t xml:space="preserve"> </w:t>
+      </w:r>
+      <w:r>
+        <w:rPr>
+          <w:b/>
+          <w:sz w:val="28"/>
+        </w:rPr>
+        <w:t xml:space="preserve">Mapper </w:t>
+      </w:r>
+      <w:r>
+        <w:rPr>
+          <w:b/>
+          <w:sz w:val="28"/>
+          <w:szCs w:val="20"/>
+        </w:rPr>
+        <w:t>User Guide</w:t>
+      </w:r>
+    </w:p>
+    <w:p>
+      <w:pPr>
+        <w:spacing w:beforeLines="1" w:before="2" w:afterLines="1" w:after="2"/>
+        <w:jc w:val="center"/>
+        <w:rPr>
           <w:i/>
           <w:szCs w:val="20"/>
         </w:rPr>
@@ -70,24 +91,57 @@
           <w:i/>
           <w:szCs w:val="20"/>
         </w:rPr>
-        <w:t>2.0</w:t>
+        <w:t>3</w:t>
       </w:r>
       <w:r>
         <w:rPr>
           <w:i/>
           <w:szCs w:val="20"/>
         </w:rPr>
-        <w:t xml:space="preserve">—Updated </w:t>
+        <w:t>.0</w:t>
       </w:r>
       <w:r>
         <w:rPr>
           <w:i/>
           <w:szCs w:val="20"/>
         </w:rPr>
-        <w:t>September 2017</w:t>
-      </w:r>
-      <w:bookmarkStart w:id="0" w:name="_GoBack"/>
-      <w:bookmarkEnd w:id="0"/>
+        <w:t xml:space="preserve">—Updated </w:t>
+      </w:r>
+      <w:r>
+        <w:rPr>
+          <w:i/>
+          <w:szCs w:val="20"/>
+        </w:rPr>
+        <w:t>July</w:t>
+      </w:r>
+      <w:r>
+        <w:rPr>
+          <w:i/>
+          <w:szCs w:val="20"/>
+        </w:rPr>
+        <w:t xml:space="preserve"> </w:t>
+      </w:r>
+      <w:r>
+        <w:rPr>
+          <w:i/>
+          <w:szCs w:val="20"/>
+        </w:rPr>
+        <w:t>20</w:t>
+      </w:r>
+      <w:r>
+        <w:rPr>
+          <w:i/>
+          <w:szCs w:val="20"/>
+        </w:rPr>
+        <w:t>2</w:t>
+      </w:r>
+      <w:r>
+        <w:rPr>
+          <w:i/>
+          <w:szCs w:val="20"/>
+        </w:rPr>
+        <w:t>1</w:t>
+      </w:r>
     </w:p>
     <w:p>
       <w:pPr>
@@ -172,15 +226,6 @@
         <w:t xml:space="preserve"> for Linkage Mapper</w:t>
       </w:r>
       <w:r>
-        <w:rPr>
-          <w:szCs w:val="20"/>
-        </w:rPr>
-        <w:t xml:space="preserve"> (McRae and Kavanagh 2011)</w:t>
-      </w:r>
-      <w:r>
-        <w:rPr>
-          <w:b/>
-        </w:rPr>
         <w:t>.</w:t>
       </w:r>
       <w:r>
@@ -250,39 +295,135 @@
           <w:b/>
           <w:szCs w:val="20"/>
         </w:rPr>
-        <w:t xml:space="preserve">AcrGIS </w:t>
+        <w:t>A</w:t>
       </w:r>
       <w:r>
         <w:rPr>
           <w:b/>
           <w:szCs w:val="20"/>
         </w:rPr>
-        <w:t>10</w:t>
+        <w:t>rc</w:t>
       </w:r>
       <w:r>
         <w:rPr>
           <w:b/>
           <w:szCs w:val="20"/>
         </w:rPr>
-        <w:t>.0</w:t>
+        <w:t xml:space="preserve">GIS </w:t>
       </w:r>
       <w:r>
         <w:rPr>
           <w:b/>
           <w:szCs w:val="20"/>
         </w:rPr>
+        <w:t xml:space="preserve">Desktop </w:t>
+      </w:r>
+      <w:r>
+        <w:rPr>
+          <w:szCs w:val="20"/>
+        </w:rPr>
+        <w:t>(</w:t>
+      </w:r>
+      <w:r>
+        <w:rPr>
+          <w:szCs w:val="20"/>
+        </w:rPr>
+        <w:t>10</w:t>
+      </w:r>
+      <w:r>
+        <w:rPr>
+          <w:szCs w:val="20"/>
+        </w:rPr>
+        <w:t>.</w:t>
+      </w:r>
+      <w:r>
+        <w:rPr>
+          <w:szCs w:val="20"/>
+        </w:rPr>
+        <w:t>3</w:t>
+      </w:r>
+      <w:r>
+        <w:rPr>
+          <w:b/>
+          <w:szCs w:val="20"/>
+        </w:rPr>
         <w:t xml:space="preserve"> </w:t>
       </w:r>
       <w:r>
         <w:rPr>
           <w:szCs w:val="20"/>
         </w:rPr>
-        <w:t>with the Spatial Analyst extension</w:t>
+        <w:t>or greater</w:t>
       </w:r>
       <w:r>
         <w:rPr>
           <w:szCs w:val="20"/>
         </w:rPr>
+        <w:t>)</w:t>
+      </w:r>
+      <w:r>
+        <w:rPr>
+          <w:szCs w:val="20"/>
+        </w:rPr>
+        <w:t xml:space="preserve"> </w:t>
+      </w:r>
+      <w:r>
+        <w:rPr>
+          <w:szCs w:val="20"/>
+        </w:rPr>
+        <w:t>or</w:t>
+      </w:r>
+      <w:r>
+        <w:rPr>
+          <w:b/>
+          <w:szCs w:val="20"/>
+        </w:rPr>
+        <w:t xml:space="preserve"> ArcGIS Pro</w:t>
+      </w:r>
+      <w:r>
+        <w:rPr>
+          <w:b/>
+          <w:szCs w:val="20"/>
+        </w:rPr>
+        <w:t>,</w:t>
+      </w:r>
+      <w:r>
+        <w:rPr>
+          <w:b/>
+          <w:szCs w:val="20"/>
+        </w:rPr>
+        <w:t xml:space="preserve"> </w:t>
+      </w:r>
+      <w:r>
+        <w:rPr>
+          <w:szCs w:val="20"/>
+        </w:rPr>
+        <w:t xml:space="preserve">with the </w:t>
+      </w:r>
+      <w:r>
+        <w:rPr>
+          <w:b/>
+          <w:szCs w:val="20"/>
+        </w:rPr>
+        <w:t xml:space="preserve">ArcGIS </w:t>
+      </w:r>
+      <w:r>
+        <w:rPr>
+          <w:b/>
+          <w:szCs w:val="20"/>
+        </w:rPr>
+        <w:t xml:space="preserve">Spatial Analyst </w:t>
+      </w:r>
+      <w:r>
+        <w:rPr>
+          <w:szCs w:val="20"/>
+        </w:rPr>
+        <w:t>extension</w:t>
+      </w:r>
+      <w:r>
+        <w:rPr>
+          <w:szCs w:val="20"/>
+        </w:rPr>
         <w:t>.</w:t>
       </w:r>
       <w:r>
@@ -292,13 +433,19 @@
         <w:t xml:space="preserve"> </w:t>
       </w:r>
       <w:r>
-        <w:t>This code</w:t>
-      </w:r>
-      <w:r>
-        <w:t xml:space="preserve"> </w:t>
-      </w:r>
-      <w:r>
-        <w:t xml:space="preserve">is provided free of charge under a </w:t>
+        <w:t xml:space="preserve">This </w:t>
+      </w:r>
+      <w:r>
+        <w:t xml:space="preserve">software </w:t>
+      </w:r>
+      <w:r>
+        <w:t>is provided free of charge</w:t>
+      </w:r>
+      <w:r>
+        <w:t xml:space="preserve"> and is licensed</w:t>
+      </w:r>
+      <w:r>
+        <w:t xml:space="preserve"> under a </w:t>
       </w:r>
       <w:r>
         <w:rPr>
@@ -310,63 +457,7 @@
         <w:rPr>
           <w:bCs/>
         </w:rPr>
-        <w:t xml:space="preserve">License. </w:t>
-      </w:r>
-      <w:r>
-        <w:rPr>
-          <w:bCs/>
-        </w:rPr>
-        <w:t xml:space="preserve">More details can be found on </w:t>
-      </w:r>
-      <w:bookmarkStart w:id="1" w:name="OLE_LINK5"/>
-      <w:r>
-        <w:rPr>
-          <w:bCs/>
-        </w:rPr>
-        <w:t xml:space="preserve">the Linkage Mapper website, where </w:t>
-      </w:r>
-      <w:r>
-        <w:rPr>
-          <w:bCs/>
-        </w:rPr>
-        <w:t>the</w:t>
-      </w:r>
-      <w:r>
-        <w:rPr>
-          <w:bCs/>
-        </w:rPr>
-        <w:t xml:space="preserve"> code is hosted:</w:t>
-      </w:r>
-      <w:r>
-        <w:t xml:space="preserve"> </w:t>
-      </w:r>
-      <w:bookmarkEnd w:id="1"/>
-      <w:r>
-        <w:fldChar w:fldCharType="begin"/>
-      </w:r>
-      <w:r>
-        <w:instrText xml:space="preserve"> HYPERLINK "</w:instrText>
-      </w:r>
-      <w:r>
-        <w:instrText>http://www.circuitscape.org/linkagemapper</w:instrText>
-      </w:r>
-      <w:r>
-        <w:instrText xml:space="preserve">" </w:instrText>
-      </w:r>
-      <w:r>
-        <w:fldChar w:fldCharType="separate"/>
-      </w:r>
-      <w:r>
-        <w:rPr>
-          <w:rStyle w:val="Hyperlink"/>
-        </w:rPr>
-        <w:t>http://www.circuitscape.org/linkagemapper</w:t>
-      </w:r>
-      <w:r>
-        <w:fldChar w:fldCharType="end"/>
-      </w:r>
-      <w:r>
-        <w:t>.</w:t>
+        <w:t>License.</w:t>
       </w:r>
     </w:p>
     <w:p>
@@ -396,15 +487,6 @@
         </w:rPr>
         <w:t>itation</w:t>
       </w:r>
-      <w:r>
-        <w:rPr>
-          <w:b/>
-        </w:rPr>
-        <w:t xml:space="preserve"> </w:t>
-      </w:r>
-      <w:r>
-        <w:t>(Please obtain permission before citing).</w:t>
-      </w:r>
     </w:p>
     <w:p>
       <w:pPr>
@@ -426,14 +508,17 @@
         <w:t xml:space="preserve"> Mapper Connectivity Analysis Software</w:t>
       </w:r>
       <w:r>
-        <w:t xml:space="preserve">. The Nature Conservancy, Seattle WA. Available at: </w:t>
+        <w:t>. The Nature Conservancy, Seattle WA. Available at</w:t>
+      </w:r>
+      <w:r>
+        <w:t xml:space="preserve"> </w:t>
       </w:r>
       <w:hyperlink r:id="rId9" w:history="1">
         <w:r>
           <w:rPr>
             <w:rStyle w:val="Hyperlink"/>
           </w:rPr>
-          <w:t>http://www.circuitscape.org/linkagemapper</w:t>
+          <w:t>https://circuitscape.org/linkagemapper/</w:t>
         </w:r>
       </w:hyperlink>
       <w:r>
@@ -479,13 +564,12 @@
       <w:pPr>
         <w:pStyle w:val="TOC1"/>
         <w:tabs>
+          <w:tab w:val="left" w:pos="480"/>
           <w:tab w:val="right" w:leader="dot" w:pos="9350"/>
         </w:tabs>
         <w:rPr>
           <w:rFonts w:asciiTheme="minorHAnsi" w:eastAsiaTheme="minorEastAsia" w:hAnsiTheme="minorHAnsi" w:cstheme="minorBidi"/>
           <w:noProof/>
-          <w:sz w:val="22"/>
-          <w:szCs w:val="22"/>
         </w:rPr>
       </w:pPr>
       <w:r>
@@ -497,13 +581,27 @@
       <w:r>
         <w:fldChar w:fldCharType="separate"/>
       </w:r>
-      <w:hyperlink w:anchor="_Toc330888640" w:history="1">
+      <w:hyperlink w:anchor="_Toc76905654" w:history="1">
         <w:r>
           <w:rPr>
             <w:rStyle w:val="Hyperlink"/>
             <w:noProof/>
           </w:rPr>
-          <w:t>1. Introduction</w:t>
+          <w:t>1</w:t>
+        </w:r>
+        <w:r>
+          <w:rPr>
+            <w:rFonts w:asciiTheme="minorHAnsi" w:eastAsiaTheme="minorEastAsia" w:hAnsiTheme="minorHAnsi" w:cstheme="minorBidi"/>
+            <w:noProof/>
+          </w:rPr>
+          <w:tab/>
+        </w:r>
+        <w:r>
+          <w:rPr>
+            <w:rStyle w:val="Hyperlink"/>
+            <w:noProof/>
+          </w:rPr>
+          <w:t>Introduction</w:t>
         </w:r>
         <w:r>
           <w:rPr>
@@ -524,7 +622,7 @@
             <w:noProof/>
             <w:webHidden/>
           </w:rPr>
-          <w:instrText xml:space="preserve"> PAGEREF _Toc330888640 \h </w:instrText>
+          <w:instrText xml:space="preserve"> PAGEREF _Toc76905654 \h </w:instrText>
         </w:r>
         <w:r>
           <w:rPr>
@@ -559,22 +657,35 @@
       <w:pPr>
         <w:pStyle w:val="TOC1"/>
         <w:tabs>
+          <w:tab w:val="left" w:pos="480"/>
           <w:tab w:val="right" w:leader="dot" w:pos="9350"/>
         </w:tabs>
         <w:rPr>
           <w:rFonts w:asciiTheme="minorHAnsi" w:eastAsiaTheme="minorEastAsia" w:hAnsiTheme="minorHAnsi" w:cstheme="minorBidi"/>
           <w:noProof/>
-          <w:sz w:val="22"/>
-          <w:szCs w:val="22"/>
-        </w:rPr>
-      </w:pPr>
-      <w:hyperlink w:anchor="_Toc330888641" w:history="1">
+        </w:rPr>
+      </w:pPr>
+      <w:hyperlink w:anchor="_Toc76905655" w:history="1">
         <w:r>
           <w:rPr>
             <w:rStyle w:val="Hyperlink"/>
             <w:noProof/>
           </w:rPr>
-          <w:t>2. Installation</w:t>
+          <w:t>2</w:t>
+        </w:r>
+        <w:r>
+          <w:rPr>
+            <w:rFonts w:asciiTheme="minorHAnsi" w:eastAsiaTheme="minorEastAsia" w:hAnsiTheme="minorHAnsi" w:cstheme="minorBidi"/>
+            <w:noProof/>
+          </w:rPr>
+          <w:tab/>
+        </w:r>
+        <w:r>
+          <w:rPr>
+            <w:rStyle w:val="Hyperlink"/>
+            <w:noProof/>
+          </w:rPr>
+          <w:t>Installation</w:t>
         </w:r>
         <w:r>
           <w:rPr>
@@ -595,7 +706,7 @@
             <w:noProof/>
             <w:webHidden/>
           </w:rPr>
-          <w:instrText xml:space="preserve"> PAGEREF _Toc330888641 \h </w:instrText>
+          <w:instrText xml:space="preserve"> PAGEREF _Toc76905655 \h </w:instrText>
         </w:r>
         <w:r>
           <w:rPr>
@@ -630,22 +741,35 @@
       <w:pPr>
         <w:pStyle w:val="TOC1"/>
         <w:tabs>
+          <w:tab w:val="left" w:pos="480"/>
           <w:tab w:val="right" w:leader="dot" w:pos="9350"/>
         </w:tabs>
         <w:rPr>
           <w:rFonts w:asciiTheme="minorHAnsi" w:eastAsiaTheme="minorEastAsia" w:hAnsiTheme="minorHAnsi" w:cstheme="minorBidi"/>
           <w:noProof/>
-          <w:sz w:val="22"/>
-          <w:szCs w:val="22"/>
-        </w:rPr>
-      </w:pPr>
-      <w:hyperlink w:anchor="_Toc330888642" w:history="1">
+        </w:rPr>
+      </w:pPr>
+      <w:hyperlink w:anchor="_Toc76905656" w:history="1">
         <w:r>
           <w:rPr>
             <w:rStyle w:val="Hyperlink"/>
             <w:noProof/>
           </w:rPr>
-          <w:t>3. Using Barrier Mapper</w:t>
+          <w:t>3</w:t>
+        </w:r>
+        <w:r>
+          <w:rPr>
+            <w:rFonts w:asciiTheme="minorHAnsi" w:eastAsiaTheme="minorEastAsia" w:hAnsiTheme="minorHAnsi" w:cstheme="minorBidi"/>
+            <w:noProof/>
+          </w:rPr>
+          <w:tab/>
+        </w:r>
+        <w:r>
+          <w:rPr>
+            <w:rStyle w:val="Hyperlink"/>
+            <w:noProof/>
+          </w:rPr>
+          <w:t>Using Barrier Mapper</w:t>
         </w:r>
         <w:r>
           <w:rPr>
@@ -666,7 +790,7 @@
             <w:noProof/>
             <w:webHidden/>
           </w:rPr>
-          <w:instrText xml:space="preserve"> PAGEREF _Toc330888642 \h </w:instrText>
+          <w:instrText xml:space="preserve"> PAGEREF _Toc76905656 \h </w:instrText>
         </w:r>
         <w:r>
           <w:rPr>
@@ -701,22 +825,35 @@
       <w:pPr>
         <w:pStyle w:val="TOC2"/>
         <w:tabs>
+          <w:tab w:val="left" w:pos="960"/>
           <w:tab w:val="right" w:leader="dot" w:pos="9350"/>
         </w:tabs>
         <w:rPr>
           <w:rFonts w:asciiTheme="minorHAnsi" w:eastAsiaTheme="minorEastAsia" w:hAnsiTheme="minorHAnsi" w:cstheme="minorBidi"/>
           <w:noProof/>
-          <w:sz w:val="22"/>
-          <w:szCs w:val="22"/>
-        </w:rPr>
-      </w:pPr>
-      <w:hyperlink w:anchor="_Toc330888643" w:history="1">
+        </w:rPr>
+      </w:pPr>
+      <w:hyperlink w:anchor="_Toc76905657" w:history="1">
         <w:r>
           <w:rPr>
             <w:rStyle w:val="Hyperlink"/>
             <w:noProof/>
           </w:rPr>
-          <w:t>3.1 Input data requirements</w:t>
+          <w:t>3.1</w:t>
+        </w:r>
+        <w:r>
+          <w:rPr>
+            <w:rFonts w:asciiTheme="minorHAnsi" w:eastAsiaTheme="minorEastAsia" w:hAnsiTheme="minorHAnsi" w:cstheme="minorBidi"/>
+            <w:noProof/>
+          </w:rPr>
+          <w:tab/>
+        </w:r>
+        <w:r>
+          <w:rPr>
+            <w:rStyle w:val="Hyperlink"/>
+            <w:noProof/>
+          </w:rPr>
+          <w:t>Input data requirements</w:t>
         </w:r>
         <w:r>
           <w:rPr>
@@ -737,7 +874,7 @@
             <w:noProof/>
             <w:webHidden/>
           </w:rPr>
-          <w:instrText xml:space="preserve"> PAGEREF _Toc330888643 \h </w:instrText>
+          <w:instrText xml:space="preserve"> PAGEREF _Toc76905657 \h </w:instrText>
         </w:r>
         <w:r>
           <w:rPr>
@@ -772,22 +909,35 @@
       <w:pPr>
         <w:pStyle w:val="TOC2"/>
         <w:tabs>
+          <w:tab w:val="left" w:pos="960"/>
           <w:tab w:val="right" w:leader="dot" w:pos="9350"/>
         </w:tabs>
         <w:rPr>
           <w:rFonts w:asciiTheme="minorHAnsi" w:eastAsiaTheme="minorEastAsia" w:hAnsiTheme="minorHAnsi" w:cstheme="minorBidi"/>
           <w:noProof/>
-          <w:sz w:val="22"/>
-          <w:szCs w:val="22"/>
-        </w:rPr>
-      </w:pPr>
-      <w:hyperlink w:anchor="_Toc330888644" w:history="1">
+        </w:rPr>
+      </w:pPr>
+      <w:hyperlink w:anchor="_Toc76905658" w:history="1">
         <w:r>
           <w:rPr>
             <w:rStyle w:val="Hyperlink"/>
             <w:noProof/>
           </w:rPr>
-          <w:t>3.2 Running the toolbox</w:t>
+          <w:t>3.2</w:t>
+        </w:r>
+        <w:r>
+          <w:rPr>
+            <w:rFonts w:asciiTheme="minorHAnsi" w:eastAsiaTheme="minorEastAsia" w:hAnsiTheme="minorHAnsi" w:cstheme="minorBidi"/>
+            <w:noProof/>
+          </w:rPr>
+          <w:tab/>
+        </w:r>
+        <w:r>
+          <w:rPr>
+            <w:rStyle w:val="Hyperlink"/>
+            <w:noProof/>
+          </w:rPr>
+          <w:t>Running the toolbox</w:t>
         </w:r>
         <w:r>
           <w:rPr>
@@ -808,7 +958,7 @@
             <w:noProof/>
             <w:webHidden/>
           </w:rPr>
-          <w:instrText xml:space="preserve"> PAGEREF _Toc330888644 \h </w:instrText>
+          <w:instrText xml:space="preserve"> PAGEREF _Toc76905658 \h </w:instrText>
         </w:r>
         <w:r>
           <w:rPr>
@@ -843,22 +993,35 @@
       <w:pPr>
         <w:pStyle w:val="TOC2"/>
         <w:tabs>
+          <w:tab w:val="left" w:pos="960"/>
           <w:tab w:val="right" w:leader="dot" w:pos="9350"/>
         </w:tabs>
         <w:rPr>
           <w:rFonts w:asciiTheme="minorHAnsi" w:eastAsiaTheme="minorEastAsia" w:hAnsiTheme="minorHAnsi" w:cstheme="minorBidi"/>
           <w:noProof/>
-          <w:sz w:val="22"/>
-          <w:szCs w:val="22"/>
-        </w:rPr>
-      </w:pPr>
-      <w:hyperlink w:anchor="_Toc330888645" w:history="1">
+        </w:rPr>
+      </w:pPr>
+      <w:hyperlink w:anchor="_Toc76905659" w:history="1">
         <w:r>
           <w:rPr>
             <w:rStyle w:val="Hyperlink"/>
             <w:noProof/>
           </w:rPr>
-          <w:t>3.3 What Barrier Mapper does</w:t>
+          <w:t>3.3</w:t>
+        </w:r>
+        <w:r>
+          <w:rPr>
+            <w:rFonts w:asciiTheme="minorHAnsi" w:eastAsiaTheme="minorEastAsia" w:hAnsiTheme="minorHAnsi" w:cstheme="minorBidi"/>
+            <w:noProof/>
+          </w:rPr>
+          <w:tab/>
+        </w:r>
+        <w:r>
+          <w:rPr>
+            <w:rStyle w:val="Hyperlink"/>
+            <w:noProof/>
+          </w:rPr>
+          <w:t>What Barrier Mapper does</w:t>
         </w:r>
         <w:r>
           <w:rPr>
@@ -879,7 +1042,7 @@
             <w:noProof/>
             <w:webHidden/>
           </w:rPr>
-          <w:instrText xml:space="preserve"> PAGEREF _Toc330888645 \h </w:instrText>
+          <w:instrText xml:space="preserve"> PAGEREF _Toc76905659 \h </w:instrText>
         </w:r>
         <w:r>
           <w:rPr>
@@ -914,22 +1077,35 @@
       <w:pPr>
         <w:pStyle w:val="TOC1"/>
         <w:tabs>
+          <w:tab w:val="left" w:pos="480"/>
           <w:tab w:val="right" w:leader="dot" w:pos="9350"/>
         </w:tabs>
         <w:rPr>
           <w:rFonts w:asciiTheme="minorHAnsi" w:eastAsiaTheme="minorEastAsia" w:hAnsiTheme="minorHAnsi" w:cstheme="minorBidi"/>
           <w:noProof/>
-          <w:sz w:val="22"/>
-          <w:szCs w:val="22"/>
-        </w:rPr>
-      </w:pPr>
-      <w:hyperlink w:anchor="_Toc330888646" w:history="1">
+        </w:rPr>
+      </w:pPr>
+      <w:hyperlink w:anchor="_Toc76905660" w:history="1">
         <w:r>
           <w:rPr>
             <w:rStyle w:val="Hyperlink"/>
             <w:noProof/>
           </w:rPr>
-          <w:t>4. Barrier Mapper tutorial</w:t>
+          <w:t>4</w:t>
+        </w:r>
+        <w:r>
+          <w:rPr>
+            <w:rFonts w:asciiTheme="minorHAnsi" w:eastAsiaTheme="minorEastAsia" w:hAnsiTheme="minorHAnsi" w:cstheme="minorBidi"/>
+            <w:noProof/>
+          </w:rPr>
+          <w:tab/>
+        </w:r>
+        <w:r>
+          <w:rPr>
+            <w:rStyle w:val="Hyperlink"/>
+            <w:noProof/>
+          </w:rPr>
+          <w:t>Barrier Mapper tutorial</w:t>
         </w:r>
         <w:r>
           <w:rPr>
@@ -950,7 +1126,7 @@
             <w:noProof/>
             <w:webHidden/>
           </w:rPr>
-          <w:instrText xml:space="preserve"> PAGEREF _Toc330888646 \h </w:instrText>
+          <w:instrText xml:space="preserve"> PAGEREF _Toc76905660 \h </w:instrText>
         </w:r>
         <w:r>
           <w:rPr>
@@ -985,22 +1161,35 @@
       <w:pPr>
         <w:pStyle w:val="TOC1"/>
         <w:tabs>
+          <w:tab w:val="left" w:pos="480"/>
           <w:tab w:val="right" w:leader="dot" w:pos="9350"/>
         </w:tabs>
         <w:rPr>
           <w:rFonts w:asciiTheme="minorHAnsi" w:eastAsiaTheme="minorEastAsia" w:hAnsiTheme="minorHAnsi" w:cstheme="minorBidi"/>
           <w:noProof/>
-          <w:sz w:val="22"/>
-          <w:szCs w:val="22"/>
-        </w:rPr>
-      </w:pPr>
-      <w:hyperlink w:anchor="_Toc330888647" w:history="1">
+        </w:rPr>
+      </w:pPr>
+      <w:hyperlink w:anchor="_Toc76905661" w:history="1">
         <w:r>
           <w:rPr>
             <w:rStyle w:val="Hyperlink"/>
             <w:noProof/>
           </w:rPr>
-          <w:t>5. Support</w:t>
+          <w:t>5</w:t>
+        </w:r>
+        <w:r>
+          <w:rPr>
+            <w:rFonts w:asciiTheme="minorHAnsi" w:eastAsiaTheme="minorEastAsia" w:hAnsiTheme="minorHAnsi" w:cstheme="minorBidi"/>
+            <w:noProof/>
+          </w:rPr>
+          <w:tab/>
+        </w:r>
+        <w:r>
+          <w:rPr>
+            <w:rStyle w:val="Hyperlink"/>
+            <w:noProof/>
+          </w:rPr>
+          <w:t>Community</w:t>
         </w:r>
         <w:r>
           <w:rPr>
@@ -1021,78 +1210,7 @@
             <w:noProof/>
             <w:webHidden/>
           </w:rPr>
-          <w:instrText xml:space="preserve"> PAGEREF _Toc330888647 \h </w:instrText>
-        </w:r>
-        <w:r>
-          <w:rPr>
-            <w:noProof/>
-            <w:webHidden/>
-          </w:rPr>
-        </w:r>
-        <w:r>
-          <w:rPr>
-            <w:noProof/>
-            <w:webHidden/>
-          </w:rPr>
-          <w:fldChar w:fldCharType="separate"/>
-        </w:r>
-        <w:r>
-          <w:rPr>
-            <w:noProof/>
-            <w:webHidden/>
-          </w:rPr>
-          <w:t>7</w:t>
-        </w:r>
-        <w:r>
-          <w:rPr>
-            <w:noProof/>
-            <w:webHidden/>
-          </w:rPr>
-          <w:fldChar w:fldCharType="end"/>
-        </w:r>
-      </w:hyperlink>
-    </w:p>
-    <w:p>
-      <w:pPr>
-        <w:pStyle w:val="TOC1"/>
-        <w:tabs>
-          <w:tab w:val="right" w:leader="dot" w:pos="9350"/>
-        </w:tabs>
-        <w:rPr>
-          <w:rFonts w:asciiTheme="minorHAnsi" w:eastAsiaTheme="minorEastAsia" w:hAnsiTheme="minorHAnsi" w:cstheme="minorBidi"/>
-          <w:noProof/>
-          <w:sz w:val="22"/>
-          <w:szCs w:val="22"/>
-        </w:rPr>
-      </w:pPr>
-      <w:hyperlink w:anchor="_Toc330888648" w:history="1">
-        <w:r>
-          <w:rPr>
-            <w:rStyle w:val="Hyperlink"/>
-            <w:noProof/>
-          </w:rPr>
-          <w:t>6. Literature cited</w:t>
-        </w:r>
-        <w:r>
-          <w:rPr>
-            <w:noProof/>
-            <w:webHidden/>
-          </w:rPr>
-          <w:tab/>
-        </w:r>
-        <w:r>
-          <w:rPr>
-            <w:noProof/>
-            <w:webHidden/>
-          </w:rPr>
-          <w:fldChar w:fldCharType="begin"/>
-        </w:r>
-        <w:r>
-          <w:rPr>
-            <w:noProof/>
-            <w:webHidden/>
-          </w:rPr>
-          <w:instrText xml:space="preserve"> PAGEREF _Toc330888648 \h </w:instrText>
+          <w:instrText xml:space="preserve"> PAGEREF _Toc76905661 \h </w:instrText>
         </w:r>
         <w:r>
           <w:rPr>
@@ -1125,379 +1243,472 @@
     </w:p>
     <w:p>
       <w:pPr>
-        <w:pStyle w:val="Heading1"/>
-      </w:pPr>
-      <w:r>
-        <w:fldChar w:fldCharType="end"/>
-      </w:r>
+        <w:pStyle w:val="TOC1"/>
+        <w:tabs>
+          <w:tab w:val="left" w:pos="480"/>
+          <w:tab w:val="right" w:leader="dot" w:pos="9350"/>
+        </w:tabs>
+        <w:rPr>
+          <w:rFonts w:asciiTheme="minorHAnsi" w:eastAsiaTheme="minorEastAsia" w:hAnsiTheme="minorHAnsi" w:cstheme="minorBidi"/>
+          <w:noProof/>
+        </w:rPr>
+      </w:pPr>
+      <w:hyperlink w:anchor="_Toc76905662" w:history="1">
+        <w:r>
+          <w:rPr>
+            <w:rStyle w:val="Hyperlink"/>
+            <w:noProof/>
+          </w:rPr>
+          <w:t>6</w:t>
+        </w:r>
+        <w:r>
+          <w:rPr>
+            <w:rFonts w:asciiTheme="minorHAnsi" w:eastAsiaTheme="minorEastAsia" w:hAnsiTheme="minorHAnsi" w:cstheme="minorBidi"/>
+            <w:noProof/>
+          </w:rPr>
+          <w:tab/>
+        </w:r>
+        <w:r>
+          <w:rPr>
+            <w:rStyle w:val="Hyperlink"/>
+            <w:noProof/>
+          </w:rPr>
+          <w:t>Literature cited</w:t>
+        </w:r>
+        <w:r>
+          <w:rPr>
+            <w:noProof/>
+            <w:webHidden/>
+          </w:rPr>
+          <w:tab/>
+        </w:r>
+        <w:r>
+          <w:rPr>
+            <w:noProof/>
+            <w:webHidden/>
+          </w:rPr>
+          <w:fldChar w:fldCharType="begin"/>
+        </w:r>
+        <w:r>
+          <w:rPr>
+            <w:noProof/>
+            <w:webHidden/>
+          </w:rPr>
+          <w:instrText xml:space="preserve"> PAGEREF _Toc76905662 \h </w:instrText>
+        </w:r>
+        <w:r>
+          <w:rPr>
+            <w:noProof/>
+            <w:webHidden/>
+          </w:rPr>
+        </w:r>
+        <w:r>
+          <w:rPr>
+            <w:noProof/>
+            <w:webHidden/>
+          </w:rPr>
+          <w:fldChar w:fldCharType="separate"/>
+        </w:r>
+        <w:r>
+          <w:rPr>
+            <w:noProof/>
+            <w:webHidden/>
+          </w:rPr>
+          <w:t>8</w:t>
+        </w:r>
+        <w:r>
+          <w:rPr>
+            <w:noProof/>
+            <w:webHidden/>
+          </w:rPr>
+          <w:fldChar w:fldCharType="end"/>
+        </w:r>
+      </w:hyperlink>
     </w:p>
     <w:p>
       <w:pPr>
         <w:pStyle w:val="Heading1"/>
-      </w:pPr>
+        <w:numPr>
+          <w:ilvl w:val="0"/>
+          <w:numId w:val="0"/>
+        </w:numPr>
+      </w:pPr>
+      <w:r>
+        <w:fldChar w:fldCharType="end"/>
+      </w:r>
       <w:r>
         <w:br w:type="page"/>
       </w:r>
-      <w:bookmarkStart w:id="2" w:name="_Toc330888640"/>
+    </w:p>
+    <w:p>
+      <w:pPr>
+        <w:pStyle w:val="Heading1"/>
+      </w:pPr>
+      <w:bookmarkStart w:id="1" w:name="_Toc76905654"/>
       <w:r>
         <w:lastRenderedPageBreak/>
-        <w:t xml:space="preserve">1. </w:t>
-      </w:r>
-      <w:r>
         <w:t>Introduction</w:t>
+      </w:r>
+      <w:bookmarkEnd w:id="1"/>
+    </w:p>
+    <w:p>
+      <w:pPr>
+        <w:spacing w:after="120"/>
+      </w:pPr>
+      <w:r>
+        <w:t>Barrier</w:t>
+      </w:r>
+      <w:r>
+        <w:t xml:space="preserve"> Mapper </w:t>
+      </w:r>
+      <w:r>
+        <w:t>is part of the Linkage Mapper</w:t>
+      </w:r>
+      <w:r>
+        <w:t xml:space="preserve"> toolbox</w:t>
+      </w:r>
+      <w:r>
+        <w:t xml:space="preserve">, which includes </w:t>
+      </w:r>
+      <w:r>
+        <w:t xml:space="preserve">the </w:t>
+      </w:r>
+      <w:r>
+        <w:t xml:space="preserve">Linkage </w:t>
+      </w:r>
+      <w:r>
+        <w:t>Pathways Tool</w:t>
+      </w:r>
+      <w:r>
+        <w:t xml:space="preserve"> </w:t>
+      </w:r>
+      <w:r>
+        <w:t>(McRae and Kavanagh 2011) and other modules designed to support regional wildlife habitat connectivity analyses</w:t>
+      </w:r>
+      <w:r>
+        <w:t>.</w:t>
+      </w:r>
+      <w:r>
+        <w:t xml:space="preserve"> </w:t>
+      </w:r>
+      <w:r>
+        <w:t xml:space="preserve">Once corridors have been mapped using Linkage </w:t>
+      </w:r>
+      <w:r>
+        <w:t>Pathways</w:t>
+      </w:r>
+      <w:r>
+        <w:t xml:space="preserve">, Barrier Mapper </w:t>
+      </w:r>
+      <w:r>
+        <w:t xml:space="preserve">detects important barriers that affect the quality and/or location of </w:t>
+      </w:r>
+      <w:r>
+        <w:t xml:space="preserve">the </w:t>
+      </w:r>
+      <w:r>
+        <w:t>corridors.</w:t>
+      </w:r>
+      <w:r>
+        <w:t xml:space="preserve"> </w:t>
+      </w:r>
+      <w:r>
+        <w:t xml:space="preserve">Results are written to the Linkage </w:t>
+      </w:r>
+      <w:r>
+        <w:t>Pathways</w:t>
+      </w:r>
+      <w:r>
+        <w:t xml:space="preserve"> output directory.</w:t>
+      </w:r>
+      <w:r>
+        <w:t xml:space="preserve"> </w:t>
+      </w:r>
+    </w:p>
+    <w:p>
+      <w:pPr>
+        <w:spacing w:after="120"/>
+      </w:pPr>
+      <w:r>
+        <w:t xml:space="preserve">More details on </w:t>
+      </w:r>
+      <w:r>
+        <w:t xml:space="preserve">the theory behind this </w:t>
+      </w:r>
+      <w:r>
+        <w:t>approach</w:t>
+      </w:r>
+      <w:r>
+        <w:t xml:space="preserve"> can be found in McRae et al. (</w:t>
+      </w:r>
+      <w:r>
+        <w:t>2012</w:t>
+      </w:r>
+      <w:r>
+        <w:t xml:space="preserve">). </w:t>
+      </w:r>
+    </w:p>
+    <w:p>
+      <w:pPr>
+        <w:pStyle w:val="Heading1"/>
+      </w:pPr>
+      <w:bookmarkStart w:id="2" w:name="_Toc76905655"/>
+      <w:r>
+        <w:t>Installation</w:t>
       </w:r>
       <w:bookmarkEnd w:id="2"/>
     </w:p>
     <w:p>
       <w:pPr>
-        <w:spacing w:after="120"/>
-      </w:pPr>
-      <w:r>
-        <w:t>Barrier</w:t>
-      </w:r>
-      <w:r>
-        <w:t xml:space="preserve"> Mapper </w:t>
-      </w:r>
-      <w:r>
-        <w:t>is part of the Linkage Mapper Toolkit, which includes Linkage Mapper (McRae and Kavanagh 2011) and other modules designed to support regional wildlife habitat connectivity analyses</w:t>
-      </w:r>
-      <w:r>
-        <w:t>.</w:t>
-      </w:r>
-      <w:r>
-        <w:t xml:space="preserve"> </w:t>
-      </w:r>
-      <w:r>
-        <w:t xml:space="preserve">Once corridors have been mapped using Linkage Mapper, Barrier Mapper </w:t>
-      </w:r>
-      <w:r>
-        <w:t xml:space="preserve">detects important barriers that affect the quality and/or location of </w:t>
-      </w:r>
-      <w:r>
-        <w:t xml:space="preserve">the </w:t>
-      </w:r>
-      <w:r>
-        <w:t>corridors.</w:t>
-      </w:r>
-      <w:r>
-        <w:t xml:space="preserve"> </w:t>
-      </w:r>
-      <w:r>
-        <w:t>Results are written to the Linkage Mapper output directory.</w:t>
-      </w:r>
-      <w:r>
-        <w:t xml:space="preserve"> </w:t>
+        <w:spacing w:beforeLines="1" w:before="2" w:afterLines="1" w:after="2"/>
+        <w:rPr>
+          <w:b/>
+          <w:szCs w:val="20"/>
+        </w:rPr>
+      </w:pPr>
+      <w:r>
+        <w:rPr>
+          <w:b/>
+          <w:szCs w:val="20"/>
+        </w:rPr>
+        <w:t xml:space="preserve">1) </w:t>
+      </w:r>
+      <w:r>
+        <w:rPr>
+          <w:b/>
+          <w:szCs w:val="20"/>
+        </w:rPr>
+        <w:t>Install the latest version of Linkage Mapper</w:t>
       </w:r>
     </w:p>
     <w:p>
       <w:pPr>
-        <w:spacing w:after="120"/>
-      </w:pPr>
-      <w:r>
-        <w:t xml:space="preserve">More details on </w:t>
-      </w:r>
-      <w:r>
-        <w:t xml:space="preserve">the theory behind this </w:t>
-      </w:r>
-      <w:r>
-        <w:t>approach</w:t>
-      </w:r>
-      <w:r>
-        <w:t xml:space="preserve"> can be found in McRae et al. (</w:t>
-      </w:r>
-      <w:r>
-        <w:t>2012</w:t>
-      </w:r>
-      <w:r>
-        <w:t xml:space="preserve">). </w:t>
+        <w:spacing w:beforeLines="1" w:before="2" w:afterLines="1" w:after="2"/>
+        <w:rPr>
+          <w:szCs w:val="20"/>
+        </w:rPr>
+      </w:pPr>
+      <w:r>
+        <w:rPr>
+          <w:szCs w:val="20"/>
+        </w:rPr>
+        <w:t xml:space="preserve">Follow the instructions in the Linkage </w:t>
+      </w:r>
+      <w:r>
+        <w:rPr>
+          <w:szCs w:val="20"/>
+        </w:rPr>
+        <w:t>Pathways Tool</w:t>
+      </w:r>
+      <w:r>
+        <w:rPr>
+          <w:szCs w:val="20"/>
+        </w:rPr>
+        <w:t xml:space="preserve"> User Guide to install the toolbox.</w:t>
+      </w:r>
+      <w:r>
+        <w:rPr>
+          <w:szCs w:val="20"/>
+        </w:rPr>
+        <w:t xml:space="preserve"> </w:t>
       </w:r>
     </w:p>
     <w:p>
       <w:pPr>
-        <w:pStyle w:val="NormalWeb"/>
-      </w:pPr>
-      <w:r>
-        <w:t xml:space="preserve">Please visit the project website and join the user group for updates at: </w:t>
-      </w:r>
-      <w:hyperlink r:id="rId10" w:history="1">
-        <w:r>
-          <w:rPr>
-            <w:rStyle w:val="Hyperlink"/>
-          </w:rPr>
-          <w:t>http://www.circuitscape.org/linkagemapper</w:t>
-        </w:r>
-      </w:hyperlink>
-      <w:r>
-        <w:t>.</w:t>
-      </w:r>
+        <w:spacing w:before="2" w:after="2"/>
+      </w:pPr>
     </w:p>
     <w:p>
       <w:pPr>
-        <w:pStyle w:val="Heading1"/>
-      </w:pPr>
-      <w:bookmarkStart w:id="3" w:name="_Toc330888641"/>
-      <w:r>
-        <w:t xml:space="preserve">2. </w:t>
-      </w:r>
-      <w:r>
-        <w:t>Installation</w:t>
-      </w:r>
-      <w:bookmarkEnd w:id="3"/>
+        <w:spacing w:before="2" w:after="2"/>
+        <w:rPr>
+          <w:b/>
+          <w:szCs w:val="32"/>
+        </w:rPr>
+      </w:pPr>
+      <w:bookmarkStart w:id="3" w:name="OLE_LINK6"/>
+      <w:r>
+        <w:rPr>
+          <w:b/>
+          <w:szCs w:val="32"/>
+        </w:rPr>
+        <w:t>2</w:t>
+      </w:r>
+      <w:r>
+        <w:rPr>
+          <w:b/>
+          <w:szCs w:val="32"/>
+        </w:rPr>
+        <w:t xml:space="preserve">) </w:t>
+      </w:r>
+      <w:r>
+        <w:rPr>
+          <w:b/>
+          <w:szCs w:val="32"/>
+        </w:rPr>
+        <w:t>Verify your installation</w:t>
+      </w:r>
     </w:p>
     <w:p>
-      <w:pPr>
-        <w:spacing w:beforeLines="1" w:before="2" w:afterLines="1" w:after="2"/>
-        <w:rPr>
-          <w:b/>
-          <w:szCs w:val="20"/>
-        </w:rPr>
-      </w:pPr>
-      <w:r>
-        <w:rPr>
-          <w:b/>
-          <w:szCs w:val="20"/>
-        </w:rPr>
-        <w:t xml:space="preserve">1) </w:t>
-      </w:r>
-      <w:r>
-        <w:rPr>
-          <w:b/>
-          <w:szCs w:val="20"/>
-        </w:rPr>
-        <w:t xml:space="preserve">Install </w:t>
-      </w:r>
-      <w:r>
-        <w:rPr>
-          <w:b/>
-          <w:szCs w:val="20"/>
-        </w:rPr>
-        <w:t>the ‘Linkage Mapper</w:t>
-      </w:r>
-      <w:r>
-        <w:rPr>
-          <w:b/>
-          <w:szCs w:val="20"/>
-        </w:rPr>
-        <w:t xml:space="preserve"> Arc 10</w:t>
-      </w:r>
-      <w:r>
-        <w:rPr>
-          <w:b/>
-          <w:szCs w:val="20"/>
-        </w:rPr>
-        <w:t>’ toolbox.</w:t>
+      <w:r>
+        <w:t xml:space="preserve">You can test the code by running the tutorial </w:t>
+      </w:r>
+      <w:r>
+        <w:t>below.</w:t>
       </w:r>
     </w:p>
     <w:p>
       <w:pPr>
-        <w:spacing w:beforeLines="1" w:before="2" w:afterLines="1" w:after="2"/>
-        <w:rPr>
-          <w:szCs w:val="20"/>
-        </w:rPr>
-      </w:pPr>
-      <w:r>
-        <w:rPr>
-          <w:szCs w:val="20"/>
-        </w:rPr>
-        <w:t>Follow the instructions in the Linkage Mapper User Guide to install the toolbox.</w:t>
-      </w:r>
-      <w:r>
-        <w:rPr>
-          <w:szCs w:val="20"/>
-        </w:rPr>
-        <w:t xml:space="preserve"> </w:t>
-      </w:r>
+        <w:pStyle w:val="Heading1"/>
+        <w:spacing w:after="0"/>
+        <w:rPr>
+          <w:noProof/>
+        </w:rPr>
+      </w:pPr>
+      <w:bookmarkStart w:id="4" w:name="_Toc76905656"/>
+      <w:r>
+        <w:t xml:space="preserve">Using </w:t>
+      </w:r>
+      <w:r>
+        <w:t>Barrier</w:t>
+      </w:r>
+      <w:r>
+        <w:t xml:space="preserve"> Mapper</w:t>
+      </w:r>
+      <w:bookmarkEnd w:id="4"/>
     </w:p>
     <w:p>
       <w:pPr>
-        <w:spacing w:before="2" w:after="2"/>
-      </w:pPr>
-    </w:p>
-    <w:p>
-      <w:pPr>
-        <w:spacing w:before="2" w:after="2"/>
-        <w:rPr>
-          <w:b/>
-          <w:szCs w:val="32"/>
-        </w:rPr>
-      </w:pPr>
-      <w:bookmarkStart w:id="4" w:name="OLE_LINK6"/>
-      <w:r>
-        <w:rPr>
-          <w:b/>
-          <w:szCs w:val="32"/>
-        </w:rPr>
-        <w:t>2</w:t>
-      </w:r>
-      <w:r>
-        <w:rPr>
-          <w:b/>
-          <w:szCs w:val="32"/>
-        </w:rPr>
-        <w:t xml:space="preserve">) </w:t>
-      </w:r>
-      <w:r>
-        <w:rPr>
-          <w:b/>
-          <w:szCs w:val="32"/>
-        </w:rPr>
-        <w:t>Verify your installation</w:t>
-      </w:r>
-    </w:p>
-    <w:p>
-      <w:r>
-        <w:t xml:space="preserve">You can test the code by running the tutorial </w:t>
-      </w:r>
-      <w:r>
-        <w:t>below.</w:t>
-      </w:r>
-    </w:p>
-    <w:p>
-      <w:pPr>
-        <w:pStyle w:val="Heading1"/>
-        <w:spacing w:after="0"/>
-        <w:rPr>
-          <w:sz w:val="6"/>
-        </w:rPr>
-      </w:pPr>
-    </w:p>
-    <w:p>
-      <w:pPr>
-        <w:pStyle w:val="Heading1"/>
-        <w:spacing w:after="0"/>
-        <w:rPr>
-          <w:noProof/>
-        </w:rPr>
-      </w:pPr>
-      <w:bookmarkStart w:id="5" w:name="_Toc330888642"/>
-      <w:r>
-        <w:t xml:space="preserve">3. </w:t>
-      </w:r>
-      <w:r>
-        <w:t xml:space="preserve">Using </w:t>
-      </w:r>
-      <w:r>
-        <w:t>Barrier</w:t>
-      </w:r>
-      <w:r>
-        <w:t xml:space="preserve"> Mapper</w:t>
+        <w:pStyle w:val="Heading2"/>
+      </w:pPr>
+      <w:bookmarkStart w:id="5" w:name="_Toc76905657"/>
+      <w:r>
+        <w:t>Input data</w:t>
+      </w:r>
+      <w:r>
+        <w:t xml:space="preserve"> </w:t>
+      </w:r>
+      <w:r>
+        <w:t>requirements</w:t>
       </w:r>
       <w:bookmarkEnd w:id="5"/>
     </w:p>
     <w:p>
-      <w:pPr>
-        <w:pStyle w:val="Heading2"/>
-      </w:pPr>
-      <w:bookmarkStart w:id="6" w:name="_Toc330888643"/>
-      <w:r>
-        <w:t>3.1 Input data</w:t>
-      </w:r>
-      <w:r>
-        <w:t xml:space="preserve"> </w:t>
-      </w:r>
-      <w:r>
-        <w:t>requirements</w:t>
-      </w:r>
-      <w:bookmarkEnd w:id="6"/>
+      <w:r>
+        <w:t xml:space="preserve">Barrier Mapper should be run after Linkage </w:t>
+      </w:r>
+      <w:r>
+        <w:t xml:space="preserve">Pathways </w:t>
+      </w:r>
+      <w:r>
+        <w:t xml:space="preserve">has been run through step 3 or greater (see the McRae and Kavanagh 2011). </w:t>
+      </w:r>
+      <w:r>
+        <w:rPr>
+          <w:noProof/>
+        </w:rPr>
+        <w:t xml:space="preserve">Inputs to </w:t>
+      </w:r>
+      <w:r>
+        <w:rPr>
+          <w:noProof/>
+        </w:rPr>
+        <w:t>Barrier</w:t>
+      </w:r>
+      <w:r>
+        <w:rPr>
+          <w:noProof/>
+        </w:rPr>
+        <w:t xml:space="preserve"> Mapper include </w:t>
+      </w:r>
+      <w:r>
+        <w:rPr>
+          <w:noProof/>
+        </w:rPr>
+        <w:t xml:space="preserve">1) </w:t>
+      </w:r>
+      <w:r>
+        <w:rPr>
+          <w:noProof/>
+        </w:rPr>
+        <w:t xml:space="preserve">the same </w:t>
+      </w:r>
+      <w:r>
+        <w:rPr>
+          <w:noProof/>
+        </w:rPr>
+        <w:t xml:space="preserve">resistance raster </w:t>
+      </w:r>
+      <w:r>
+        <w:rPr>
+          <w:noProof/>
+        </w:rPr>
+        <w:t xml:space="preserve">used in Linkage </w:t>
+      </w:r>
+      <w:r>
+        <w:rPr>
+          <w:noProof/>
+        </w:rPr>
+        <w:t>Pathways</w:t>
+      </w:r>
+      <w:r>
+        <w:rPr>
+          <w:noProof/>
+        </w:rPr>
+        <w:t xml:space="preserve"> and </w:t>
+      </w:r>
+      <w:r>
+        <w:rPr>
+          <w:noProof/>
+        </w:rPr>
+        <w:t xml:space="preserve">2) </w:t>
+      </w:r>
+      <w:r>
+        <w:rPr>
+          <w:noProof/>
+        </w:rPr>
+        <w:t xml:space="preserve">CWD </w:t>
+      </w:r>
+      <w:r>
+        <w:rPr>
+          <w:noProof/>
+        </w:rPr>
+        <w:t>rasters</w:t>
+      </w:r>
+      <w:r>
+        <w:rPr>
+          <w:noProof/>
+        </w:rPr>
+        <w:t xml:space="preserve"> generated from a completed Linkage </w:t>
+      </w:r>
+      <w:r>
+        <w:rPr>
+          <w:noProof/>
+        </w:rPr>
+        <w:t>Pathways</w:t>
+      </w:r>
+      <w:r>
+        <w:rPr>
+          <w:noProof/>
+        </w:rPr>
+        <w:t xml:space="preserve"> run</w:t>
+      </w:r>
+      <w:r>
+        <w:rPr>
+          <w:noProof/>
+        </w:rPr>
+        <w:t>. These rasters are located in the datapass directory, but you only need to provide the project directory for Barrier Mapper to find them.</w:t>
+      </w:r>
     </w:p>
     <w:p>
-      <w:r>
-        <w:t xml:space="preserve">Barrier Mapper should be run after Linkage Mapper has been run through step 3 or greater (see the McRae and Kavanagh 2011). </w:t>
-      </w:r>
-      <w:r>
-        <w:rPr>
-          <w:noProof/>
-        </w:rPr>
-        <w:t xml:space="preserve">Inputs to </w:t>
-      </w:r>
-      <w:r>
-        <w:rPr>
-          <w:noProof/>
-        </w:rPr>
-        <w:t>Barrier</w:t>
-      </w:r>
-      <w:r>
-        <w:rPr>
-          <w:noProof/>
-        </w:rPr>
-        <w:t xml:space="preserve"> Mapper include </w:t>
-      </w:r>
-      <w:r>
-        <w:rPr>
-          <w:noProof/>
-        </w:rPr>
-        <w:t xml:space="preserve">1) </w:t>
-      </w:r>
-      <w:r>
-        <w:rPr>
-          <w:noProof/>
-        </w:rPr>
-        <w:t xml:space="preserve">the same </w:t>
-      </w:r>
-      <w:r>
-        <w:rPr>
-          <w:noProof/>
-        </w:rPr>
-        <w:t xml:space="preserve">resistance raster </w:t>
-      </w:r>
-      <w:r>
-        <w:rPr>
-          <w:noProof/>
-        </w:rPr>
-        <w:t xml:space="preserve">used in Linkage Mapper and </w:t>
-      </w:r>
-      <w:r>
-        <w:rPr>
-          <w:noProof/>
-        </w:rPr>
-        <w:t xml:space="preserve">2) </w:t>
-      </w:r>
-      <w:r>
-        <w:rPr>
-          <w:noProof/>
-        </w:rPr>
-        <w:t xml:space="preserve">CWD </w:t>
-      </w:r>
-      <w:r>
-        <w:rPr>
-          <w:noProof/>
-        </w:rPr>
-        <w:t>rasters</w:t>
-      </w:r>
-      <w:r>
-        <w:rPr>
-          <w:noProof/>
-        </w:rPr>
-        <w:t xml:space="preserve"> generated from a completed Linkage Mapper run</w:t>
-      </w:r>
-      <w:r>
-        <w:rPr>
-          <w:noProof/>
-        </w:rPr>
-        <w:t>. These rasters are located in the datapass directory, but you only need to provide the project directory for Barrier Mapper to find them.</w:t>
-      </w:r>
-      <w:r>
-        <w:rPr>
-          <w:noProof/>
-        </w:rPr>
-        <w:t xml:space="preserve"> </w:t>
-      </w:r>
-    </w:p>
-    <w:p>
       <w:pPr>
         <w:pStyle w:val="Heading2"/>
       </w:pPr>
-      <w:bookmarkStart w:id="7" w:name="_Toc330888644"/>
-      <w:r>
-        <w:t>3.2</w:t>
-      </w:r>
-      <w:r>
-        <w:t xml:space="preserve"> </w:t>
-      </w:r>
+      <w:bookmarkStart w:id="6" w:name="_Toc76905658"/>
       <w:r>
         <w:t>Running the toolbox</w:t>
       </w:r>
-      <w:bookmarkEnd w:id="7"/>
+      <w:bookmarkEnd w:id="6"/>
     </w:p>
     <w:p>
       <w:pPr>
@@ -1546,7 +1757,7 @@
                     </pic:cNvPicPr>
                   </pic:nvPicPr>
                   <pic:blipFill>
-                    <a:blip r:embed="rId11" cstate="print">
+                    <a:blip r:embed="rId10" cstate="print">
                       <a:extLst>
                         <a:ext uri="{28A0092B-C50C-407E-A947-70E740481C1C}">
                           <a14:useLocalDpi xmlns:a14="http://schemas.microsoft.com/office/drawing/2010/main" val="0"/>
@@ -1605,37 +1816,37 @@
         <w:rPr>
           <w:i/>
         </w:rPr>
-        <w:t xml:space="preserve"> </w:t>
+        <w:t xml:space="preserve"> or permission error</w:t>
       </w:r>
       <w:r>
         <w:rPr>
           <w:i/>
         </w:rPr>
-        <w:t xml:space="preserve">or permission </w:t>
+        <w:t xml:space="preserve">s, you may </w:t>
       </w:r>
       <w:r>
         <w:rPr>
           <w:i/>
         </w:rPr>
-        <w:t>error</w:t>
+        <w:t>need</w:t>
       </w:r>
       <w:r>
         <w:rPr>
           <w:i/>
         </w:rPr>
-        <w:t xml:space="preserve">s, you may </w:t>
+        <w:t xml:space="preserve"> to close</w:t>
       </w:r>
       <w:r>
         <w:rPr>
           <w:i/>
         </w:rPr>
-        <w:t>need</w:t>
+        <w:t xml:space="preserve"> any active ArcGIS processes</w:t>
       </w:r>
       <w:r>
         <w:rPr>
           <w:i/>
         </w:rPr>
-        <w:t xml:space="preserve"> to close ArcCatalog and ArcMap and start fresh without any output files displayed.</w:t>
+        <w:t xml:space="preserve"> and start fresh without any output files displayed.</w:t>
       </w:r>
     </w:p>
     <w:p>
@@ -1651,32 +1862,32 @@
           <w:noProof/>
         </w:rPr>
         <w:drawing>
-          <wp:anchor distT="0" distB="0" distL="114300" distR="114300" simplePos="0" relativeHeight="251665408" behindDoc="0" locked="0" layoutInCell="1" allowOverlap="1">
+          <wp:anchor distT="0" distB="0" distL="114300" distR="114300" simplePos="0" relativeHeight="251665408" behindDoc="0" locked="0" layoutInCell="1" allowOverlap="1" wp14:anchorId="0D0D5D72" wp14:editId="54C69BDB">
             <wp:simplePos x="0" y="0"/>
             <wp:positionH relativeFrom="column">
-              <wp:posOffset>-28044</wp:posOffset>
+              <wp:posOffset>-27940</wp:posOffset>
             </wp:positionH>
             <wp:positionV relativeFrom="paragraph">
-              <wp:posOffset>54513</wp:posOffset>
+              <wp:posOffset>54610</wp:posOffset>
             </wp:positionV>
-            <wp:extent cx="429935" cy="431442"/>
-            <wp:effectExtent l="0" t="0" r="8255" b="6985"/>
+            <wp:extent cx="429895" cy="431165"/>
+            <wp:effectExtent l="0" t="0" r="0" b="0"/>
             <wp:wrapNone/>
-            <wp:docPr id="7" name="Picture 7" descr="C:\DATADRIVE\idea2.jpg"/>
+            <wp:docPr id="11" name="Picture 7" descr="idea2"/>
             <wp:cNvGraphicFramePr>
-              <a:graphicFrameLocks xmlns:a="http://schemas.openxmlformats.org/drawingml/2006/main" noChangeAspect="1"/>
+              <a:graphicFrameLocks xmlns:a="http://schemas.openxmlformats.org/drawingml/2006/main"/>
             </wp:cNvGraphicFramePr>
             <a:graphic xmlns:a="http://schemas.openxmlformats.org/drawingml/2006/main">
               <a:graphicData uri="http://schemas.openxmlformats.org/drawingml/2006/picture">
                 <pic:pic xmlns:pic="http://schemas.openxmlformats.org/drawingml/2006/picture">
                   <pic:nvPicPr>
-                    <pic:cNvPr id="0" name="Picture 4" descr="C:\DATADRIVE\idea2.jpg"/>
+                    <pic:cNvPr id="0" name="Picture 7" descr="idea2"/>
                     <pic:cNvPicPr>
-                      <a:picLocks noChangeAspect="1" noChangeArrowheads="1"/>
+                      <a:picLocks/>
                     </pic:cNvPicPr>
                   </pic:nvPicPr>
                   <pic:blipFill>
-                    <a:blip r:embed="rId12" cstate="print">
+                    <a:blip r:embed="rId11" cstate="print">
                       <a:extLst>
                         <a:ext uri="{28A0092B-C50C-407E-A947-70E740481C1C}">
                           <a14:useLocalDpi xmlns:a14="http://schemas.microsoft.com/office/drawing/2010/main" val="0"/>
@@ -1691,15 +1902,12 @@
                   <pic:spPr bwMode="auto">
                     <a:xfrm>
                       <a:off x="0" y="0"/>
-                      <a:ext cx="436082" cy="437611"/>
+                      <a:ext cx="429895" cy="431165"/>
                     </a:xfrm>
                     <a:prstGeom prst="rect">
                       <a:avLst/>
                     </a:prstGeom>
                     <a:noFill/>
-                    <a:ln>
-                      <a:noFill/>
-                    </a:ln>
                   </pic:spPr>
                 </pic:pic>
               </a:graphicData>
@@ -1723,14 +1931,46 @@
         <w:rPr>
           <w:i/>
         </w:rPr>
-        <w:t xml:space="preserve">Although this user guide was written with running from ArcMap in mind, several users have reported that they experience fewer ArcGIS errors when running from ArcCatalog. </w:t>
+        <w:t>S</w:t>
+      </w:r>
+      <w:r>
+        <w:rPr>
+          <w:i/>
+        </w:rPr>
+        <w:t xml:space="preserve">everal users have reported that they experience fewer ArcGIS </w:t>
+      </w:r>
+      <w:r>
+        <w:rPr>
+          <w:i/>
+        </w:rPr>
+        <w:t xml:space="preserve">Desktop </w:t>
+      </w:r>
+      <w:r>
+        <w:rPr>
+          <w:i/>
+        </w:rPr>
+        <w:t xml:space="preserve">errors when running from ArcCatalog. </w:t>
       </w:r>
       <w:r>
         <w:rPr>
           <w:b/>
           <w:i/>
         </w:rPr>
-        <w:t>We therefore suggest you run from ArcCatalog if you are having problems with the tool.</w:t>
+        <w:t xml:space="preserve">We therefore suggest you run from ArcCatalog if you are having problems with </w:t>
+      </w:r>
+      <w:r>
+        <w:rPr>
+          <w:b/>
+          <w:i/>
+        </w:rPr>
+        <w:t>ArcMap</w:t>
+      </w:r>
+      <w:r>
+        <w:rPr>
+          <w:b/>
+          <w:i/>
+        </w:rPr>
+        <w:t>.</w:t>
       </w:r>
     </w:p>
     <w:p>
@@ -1781,7 +2021,7 @@
                     </pic:cNvPicPr>
                   </pic:nvPicPr>
                   <pic:blipFill>
-                    <a:blip r:embed="rId13" cstate="print">
+                    <a:blip r:embed="rId10" cstate="print">
                       <a:extLst>
                         <a:ext uri="{28A0092B-C50C-407E-A947-70E740481C1C}">
                           <a14:useLocalDpi xmlns:a14="http://schemas.microsoft.com/office/drawing/2010/main" val="0"/>
@@ -1822,7 +2062,13 @@
         <w:rPr>
           <w:i/>
         </w:rPr>
-        <w:t xml:space="preserve">Please ensure that your resistance and core area maps are in the same projection.  </w:t>
+        <w:t xml:space="preserve">Note: </w:t>
+      </w:r>
+      <w:r>
+        <w:rPr>
+          <w:i/>
+        </w:rPr>
+        <w:t xml:space="preserve">Please ensure that your resistance and core area maps are in the same projection. </w:t>
       </w:r>
       <w:r>
         <w:rPr>
@@ -1873,25 +2119,34 @@
         <w:t xml:space="preserve"> </w:t>
       </w:r>
       <w:r>
-        <w:t>tool</w:t>
-      </w:r>
-      <w:r>
-        <w:t xml:space="preserve"> inside of the </w:t>
+        <w:t xml:space="preserve">tool, </w:t>
+      </w:r>
+      <w:r>
+        <w:t xml:space="preserve">which is located </w:t>
+      </w:r>
+      <w:r>
+        <w:t xml:space="preserve">in the </w:t>
       </w:r>
       <w:r>
         <w:rPr>
           <w:i/>
         </w:rPr>
-        <w:t>Linkage Mapper</w:t>
+        <w:t>Additional Tools</w:t>
+      </w:r>
+      <w:r>
+        <w:t xml:space="preserve"> toolset in </w:t>
+      </w:r>
+      <w:r>
+        <w:t xml:space="preserve">the </w:t>
       </w:r>
       <w:r>
         <w:rPr>
           <w:i/>
         </w:rPr>
-        <w:t xml:space="preserve"> Arc 10</w:t>
-      </w:r>
-      <w:r>
-        <w:t xml:space="preserve"> toolbox</w:t>
+        <w:t xml:space="preserve">Linkage Mapper </w:t>
+      </w:r>
+      <w:r>
+        <w:t>toolbox</w:t>
       </w:r>
       <w:r>
         <w:t xml:space="preserve">. </w:t>
@@ -1911,15 +2166,25 @@
     </w:p>
     <w:p>
       <w:pPr>
-        <w:rPr>
-          <w:i/>
-        </w:rPr>
+        <w:pStyle w:val="MediumList2-Accent41"/>
+        <w:ind w:left="0"/>
       </w:pPr>
     </w:p>
     <w:p>
       <w:pPr>
-        <w:pStyle w:val="MediumList2-Accent41"/>
-        <w:ind w:left="0"/>
+        <w:spacing w:after="100"/>
+        <w:rPr>
+          <w:noProof/>
+        </w:rPr>
+      </w:pPr>
+    </w:p>
+    <w:p>
+      <w:pPr>
+        <w:spacing w:after="100"/>
+        <w:jc w:val="center"/>
+        <w:rPr>
+          <w:noProof/>
+        </w:rPr>
       </w:pPr>
       <w:r>
         <w:rPr>
@@ -1927,9 +2192,9 @@
         </w:rPr>
         <w:lastRenderedPageBreak/>
         <w:drawing>
-          <wp:inline distT="0" distB="0" distL="0" distR="0" wp14:anchorId="2A823A1C" wp14:editId="60FC098E">
-            <wp:extent cx="5943600" cy="3975100"/>
-            <wp:effectExtent l="0" t="0" r="0" b="6350"/>
+          <wp:inline distT="0" distB="0" distL="0" distR="0">
+            <wp:extent cx="5943600" cy="3680460"/>
+            <wp:effectExtent l="0" t="0" r="0" b="2540"/>
             <wp:docPr id="1" name="Picture 1"/>
             <wp:cNvGraphicFramePr>
               <a:graphicFrameLocks xmlns:a="http://schemas.openxmlformats.org/drawingml/2006/main" noChangeAspect="1"/>
@@ -1938,11 +2203,17 @@
               <a:graphicData uri="http://schemas.openxmlformats.org/drawingml/2006/picture">
                 <pic:pic xmlns:pic="http://schemas.openxmlformats.org/drawingml/2006/picture">
                   <pic:nvPicPr>
-                    <pic:cNvPr id="0" name=""/>
+                    <pic:cNvPr id="1" name="BM 1.PNG"/>
                     <pic:cNvPicPr/>
                   </pic:nvPicPr>
                   <pic:blipFill>
-                    <a:blip r:embed="rId14"/>
+                    <a:blip r:embed="rId12">
+                      <a:extLst>
+                        <a:ext uri="{28A0092B-C50C-407E-A947-70E740481C1C}">
+                          <a14:useLocalDpi xmlns:a14="http://schemas.microsoft.com/office/drawing/2010/main" val="0"/>
+                        </a:ext>
+                      </a:extLst>
+                    </a:blip>
                     <a:stretch>
                       <a:fillRect/>
                     </a:stretch>
@@ -1950,7 +2221,7 @@
                   <pic:spPr>
                     <a:xfrm>
                       <a:off x="0" y="0"/>
-                      <a:ext cx="5943600" cy="3975100"/>
+                      <a:ext cx="5943600" cy="3680460"/>
                     </a:xfrm>
                     <a:prstGeom prst="rect">
                       <a:avLst/>
@@ -2011,7 +2282,7 @@
           <w:sz w:val="20"/>
           <w:szCs w:val="20"/>
         </w:rPr>
-        <w:t xml:space="preserve"> Mapper dialog.</w:t>
+        <w:t xml:space="preserve"> Mapper dialog</w:t>
       </w:r>
       <w:r>
         <w:rPr>
@@ -2019,7 +2290,23 @@
           <w:sz w:val="20"/>
           <w:szCs w:val="20"/>
         </w:rPr>
-        <w:t xml:space="preserve"> If the right-hand panel is not visible, click ‘show help’ at the bottom of the dialog to view it.</w:t>
+        <w:t xml:space="preserve"> in </w:t>
+      </w:r>
+      <w:r>
+        <w:rPr>
+          <w:rFonts w:ascii="Arial" w:hAnsi="Arial" w:cs="Arial"/>
+          <w:sz w:val="20"/>
+          <w:szCs w:val="20"/>
+        </w:rPr>
+        <w:t>ArcGIS Desktop</w:t>
+      </w:r>
+      <w:r>
+        <w:rPr>
+          <w:rFonts w:ascii="Arial" w:hAnsi="Arial" w:cs="Arial"/>
+          <w:sz w:val="20"/>
+          <w:szCs w:val="20"/>
+        </w:rPr>
+        <w:t>.</w:t>
       </w:r>
     </w:p>
     <w:p>
@@ -2092,7 +2379,10 @@
         <w:t xml:space="preserve">the </w:t>
       </w:r>
       <w:r>
-        <w:t>Linkage Mapper</w:t>
+        <w:t xml:space="preserve">Linkage </w:t>
+      </w:r>
+      <w:r>
+        <w:t>Pathways</w:t>
       </w:r>
       <w:r>
         <w:t xml:space="preserve"> run</w:t>
@@ -2136,7 +2426,13 @@
         <w:t xml:space="preserve"> </w:t>
       </w:r>
       <w:r>
-        <w:t>Use the same resistance raster used to create corridors using Linkage Mapper.</w:t>
+        <w:t xml:space="preserve">Use the same resistance raster used to create corridors using Linkage </w:t>
+      </w:r>
+      <w:r>
+        <w:t>Pathways</w:t>
+      </w:r>
+      <w:r>
+        <w:t>.</w:t>
       </w:r>
     </w:p>
     <w:p>
@@ -2162,7 +2458,7 @@
         <w:t xml:space="preserve"> </w:t>
       </w:r>
     </w:p>
-    <w:bookmarkEnd w:id="4"/>
+    <w:bookmarkEnd w:id="3"/>
     <w:p>
       <w:pPr>
         <w:numPr>
@@ -2236,7 +2532,7 @@
                     </pic:cNvPicPr>
                   </pic:nvPicPr>
                   <pic:blipFill>
-                    <a:blip r:embed="rId11" cstate="print">
+                    <a:blip r:embed="rId10" cstate="print">
                       <a:extLst>
                         <a:ext uri="{28A0092B-C50C-407E-A947-70E740481C1C}">
                           <a14:useLocalDpi xmlns:a14="http://schemas.microsoft.com/office/drawing/2010/main" val="0"/>
@@ -2394,7 +2690,6 @@
         <w:rPr>
           <w:b/>
         </w:rPr>
-        <w:lastRenderedPageBreak/>
         <w:t>Method for combining across multiple core area pairs</w:t>
       </w:r>
       <w:r>
@@ -2421,12 +2716,14 @@
     </w:p>
     <w:p>
       <w:pPr>
+        <w:spacing w:before="40"/>
         <w:ind w:left="2160"/>
       </w:pPr>
       <w:r>
         <w:rPr>
           <w:i/>
         </w:rPr>
+        <w:lastRenderedPageBreak/>
         <w:t>Maximum</w:t>
       </w:r>
       <w:r>
@@ -2436,18 +2733,22 @@
         <w:t xml:space="preserve">each </w:t>
       </w:r>
       <w:r>
-        <w:t>pixel value will be set to the maximum improvement score taken across all core area pairs. Results will be written to barriers.gdb.</w:t>
+        <w:t xml:space="preserve">pixel value will be set to the maximum improvement score taken across all core area pairs. Results will be written to </w:t>
+      </w:r>
+      <w:proofErr w:type="spellStart"/>
+      <w:r>
+        <w:t>barriers.gdb</w:t>
+      </w:r>
+      <w:proofErr w:type="spellEnd"/>
+      <w:r>
+        <w:t>.</w:t>
       </w:r>
     </w:p>
     <w:p>
       <w:pPr>
+        <w:spacing w:before="40" w:after="40"/>
         <w:ind w:left="2160"/>
       </w:pPr>
-    </w:p>
-    <w:p>
-      <w:pPr>
-        <w:ind w:left="2160"/>
-      </w:pPr>
       <w:r>
         <w:rPr>
           <w:i/>
@@ -2464,10 +2765,24 @@
         <w:t xml:space="preserve">pixel value will be set to the sum of improvement scores taken across all core area pairs. This gives a measure of 'barrier centrality.' Note that choices made in </w:t>
       </w:r>
       <w:r>
-        <w:t xml:space="preserve">earlier Linkage Mapper run </w:t>
-      </w:r>
-      <w:r>
-        <w:t>(adjacency, maximum corridor length, dropping corridors that pass through intermediate core areas) will limit the number of corridors that can be affected by restoration of a cell. Results will be written to barriers_sum.gdb.</w:t>
+        <w:t xml:space="preserve">earlier Linkage </w:t>
+      </w:r>
+      <w:r>
+        <w:t>Pathways</w:t>
+      </w:r>
+      <w:r>
+        <w:t xml:space="preserve"> run </w:t>
+      </w:r>
+      <w:r>
+        <w:t xml:space="preserve">(adjacency, maximum corridor length, dropping corridors that pass through intermediate core areas) will limit the number of corridors that can be affected by restoration of a cell. Results will be written to </w:t>
+      </w:r>
+      <w:proofErr w:type="spellStart"/>
+      <w:r>
+        <w:t>barriers_sum.gdb</w:t>
+      </w:r>
+      <w:proofErr w:type="spellEnd"/>
+      <w:r>
+        <w:t>.</w:t>
       </w:r>
     </w:p>
     <w:p>
@@ -2481,25 +2796,55 @@
         <w:rPr>
           <w:b/>
         </w:rPr>
-        <w:t>Write barrier rasters for each search radius</w:t>
-      </w:r>
+        <w:t xml:space="preserve">Write barrier </w:t>
+      </w:r>
+      <w:proofErr w:type="spellStart"/>
       <w:r>
         <w:rPr>
           <w:b/>
         </w:rPr>
+        <w:t>rasters</w:t>
+      </w:r>
+      <w:proofErr w:type="spellEnd"/>
+      <w:r>
+        <w:rPr>
+          <w:b/>
+        </w:rPr>
+        <w:t xml:space="preserve"> for each search radius</w:t>
+      </w:r>
+      <w:r>
+        <w:rPr>
+          <w:b/>
+        </w:rPr>
         <w:t>:</w:t>
       </w:r>
       <w:r>
         <w:t xml:space="preserve"> I</w:t>
       </w:r>
       <w:r>
-        <w:t xml:space="preserve">f checked, barrier rasters will be </w:t>
+        <w:t xml:space="preserve">f checked, barrier </w:t>
+      </w:r>
+      <w:proofErr w:type="spellStart"/>
+      <w:r>
+        <w:t>rasters</w:t>
+      </w:r>
+      <w:proofErr w:type="spellEnd"/>
+      <w:r>
+        <w:t xml:space="preserve"> will be </w:t>
       </w:r>
       <w:r>
         <w:t>saved</w:t>
       </w:r>
       <w:r>
-        <w:t xml:space="preserve"> for each search radius when analyses are run across multiple radii. If unchecked, only rasters summarizing results across search radii will be </w:t>
+        <w:t xml:space="preserve"> for each search radius when analyses are run across multiple radii. If unchecked, only </w:t>
+      </w:r>
+      <w:proofErr w:type="spellStart"/>
+      <w:r>
+        <w:t>rasters</w:t>
+      </w:r>
+      <w:proofErr w:type="spellEnd"/>
+      <w:r>
+        <w:t xml:space="preserve"> summarizing results across search radii will be </w:t>
       </w:r>
       <w:r>
         <w:t>saved</w:t>
@@ -2531,7 +2876,15 @@
         <w:t>I</w:t>
       </w:r>
       <w:r>
-        <w:t>f checked, additional rasters calculating improvement score as a percentage of corridor</w:t>
+        <w:t xml:space="preserve">f checked, additional </w:t>
+      </w:r>
+      <w:proofErr w:type="spellStart"/>
+      <w:r>
+        <w:t>rasters</w:t>
+      </w:r>
+      <w:proofErr w:type="spellEnd"/>
+      <w:r>
+        <w:t xml:space="preserve"> calculating improvement score as a percentage of corridor</w:t>
       </w:r>
       <w:r>
         <w:t xml:space="preserve"> least-cost distance</w:t>
@@ -2551,11 +2904,16 @@
       <w:r>
         <w:t xml:space="preserve"> will be written. These will have '</w:t>
       </w:r>
+      <w:proofErr w:type="spellStart"/>
       <w:r>
         <w:t>P</w:t>
       </w:r>
       <w:r>
-        <w:t xml:space="preserve">ct' in </w:t>
+        <w:t>ct</w:t>
+      </w:r>
+      <w:proofErr w:type="spellEnd"/>
+      <w:r>
+        <w:t xml:space="preserve">' in </w:t>
       </w:r>
       <w:r>
         <w:t xml:space="preserve">the </w:t>
@@ -2581,13 +2939,7 @@
       <w:pPr>
         <w:pStyle w:val="Heading2"/>
       </w:pPr>
-      <w:bookmarkStart w:id="8" w:name="_Toc330888645"/>
-      <w:r>
-        <w:t>3.3</w:t>
-      </w:r>
-      <w:r>
-        <w:t xml:space="preserve"> </w:t>
-      </w:r>
+      <w:bookmarkStart w:id="7" w:name="_Toc76905659"/>
       <w:r>
         <w:t xml:space="preserve">What </w:t>
       </w:r>
@@ -2600,7 +2952,7 @@
       <w:r>
         <w:t>does</w:t>
       </w:r>
-      <w:bookmarkEnd w:id="8"/>
+      <w:bookmarkEnd w:id="7"/>
     </w:p>
     <w:p>
       <w:pPr>
@@ -2808,82 +3160,118 @@
         </w:rPr>
         <w:t xml:space="preserve">Outputs </w:t>
       </w:r>
+      <w:proofErr w:type="spellStart"/>
       <w:r>
         <w:rPr>
           <w:rFonts w:ascii="Times New Roman" w:hAnsi="Times New Roman" w:cs="Times New Roman"/>
           <w:color w:val="auto"/>
         </w:rPr>
-        <w:t xml:space="preserve">rasters </w:t>
-      </w:r>
+        <w:t>rasters</w:t>
+      </w:r>
+      <w:proofErr w:type="spellEnd"/>
       <w:r>
         <w:rPr>
           <w:rFonts w:ascii="Times New Roman" w:hAnsi="Times New Roman" w:cs="Times New Roman"/>
           <w:color w:val="auto"/>
         </w:rPr>
-        <w:t xml:space="preserve">will be written to </w:t>
+        <w:t xml:space="preserve"> </w:t>
       </w:r>
       <w:r>
         <w:rPr>
           <w:rFonts w:ascii="Times New Roman" w:hAnsi="Times New Roman" w:cs="Times New Roman"/>
           <w:color w:val="auto"/>
         </w:rPr>
-        <w:t>barrier</w:t>
-      </w:r>
+        <w:t xml:space="preserve">will be written to </w:t>
+      </w:r>
+      <w:proofErr w:type="spellStart"/>
       <w:r>
         <w:rPr>
           <w:rFonts w:ascii="Times New Roman" w:hAnsi="Times New Roman" w:cs="Times New Roman"/>
           <w:color w:val="auto"/>
         </w:rPr>
-        <w:t>s.gdb</w:t>
+        <w:t>barrier</w:t>
       </w:r>
       <w:r>
         <w:rPr>
           <w:rFonts w:ascii="Times New Roman" w:hAnsi="Times New Roman" w:cs="Times New Roman"/>
           <w:color w:val="auto"/>
         </w:rPr>
-        <w:t xml:space="preserve"> and/or barriers_sum.gdb</w:t>
-      </w:r>
+        <w:t>s.gdb</w:t>
+      </w:r>
+      <w:proofErr w:type="spellEnd"/>
       <w:r>
         <w:rPr>
           <w:rFonts w:ascii="Times New Roman" w:hAnsi="Times New Roman" w:cs="Times New Roman"/>
           <w:color w:val="auto"/>
         </w:rPr>
-        <w:t xml:space="preserve"> in </w:t>
-      </w:r>
+        <w:t xml:space="preserve"> and/or </w:t>
+      </w:r>
+      <w:proofErr w:type="spellStart"/>
       <w:r>
         <w:rPr>
           <w:rFonts w:ascii="Times New Roman" w:hAnsi="Times New Roman" w:cs="Times New Roman"/>
           <w:color w:val="auto"/>
         </w:rPr>
-        <w:t xml:space="preserve">your </w:t>
-      </w:r>
+        <w:t>barriers_sum.gdb</w:t>
+      </w:r>
+      <w:proofErr w:type="spellEnd"/>
       <w:r>
         <w:rPr>
           <w:rFonts w:ascii="Times New Roman" w:hAnsi="Times New Roman" w:cs="Times New Roman"/>
           <w:color w:val="auto"/>
         </w:rPr>
-        <w:t>output directory</w:t>
+        <w:t xml:space="preserve"> in </w:t>
       </w:r>
       <w:r>
         <w:rPr>
           <w:rFonts w:ascii="Times New Roman" w:hAnsi="Times New Roman" w:cs="Times New Roman"/>
           <w:color w:val="auto"/>
         </w:rPr>
-        <w:t>.</w:t>
+        <w:t xml:space="preserve">your </w:t>
       </w:r>
       <w:r>
         <w:rPr>
           <w:rFonts w:ascii="Times New Roman" w:hAnsi="Times New Roman" w:cs="Times New Roman"/>
           <w:color w:val="auto"/>
         </w:rPr>
-        <w:t xml:space="preserve"> Output raster</w:t>
+        <w:t>output directory</w:t>
       </w:r>
       <w:r>
         <w:rPr>
           <w:rFonts w:ascii="Times New Roman" w:hAnsi="Times New Roman" w:cs="Times New Roman"/>
           <w:color w:val="auto"/>
         </w:rPr>
-        <w:t>s are named using the following convention:</w:t>
+        <w:t>.</w:t>
+      </w:r>
+      <w:r>
+        <w:rPr>
+          <w:rFonts w:ascii="Times New Roman" w:hAnsi="Times New Roman" w:cs="Times New Roman"/>
+          <w:color w:val="auto"/>
+        </w:rPr>
+        <w:t xml:space="preserve"> Output </w:t>
+      </w:r>
+      <w:proofErr w:type="spellStart"/>
+      <w:r>
+        <w:rPr>
+          <w:rFonts w:ascii="Times New Roman" w:hAnsi="Times New Roman" w:cs="Times New Roman"/>
+          <w:color w:val="auto"/>
+        </w:rPr>
+        <w:t>raster</w:t>
+      </w:r>
+      <w:r>
+        <w:rPr>
+          <w:rFonts w:ascii="Times New Roman" w:hAnsi="Times New Roman" w:cs="Times New Roman"/>
+          <w:color w:val="auto"/>
+        </w:rPr>
+        <w:t>s</w:t>
+      </w:r>
+      <w:proofErr w:type="spellEnd"/>
+      <w:r>
+        <w:rPr>
+          <w:rFonts w:ascii="Times New Roman" w:hAnsi="Times New Roman" w:cs="Times New Roman"/>
+          <w:color w:val="auto"/>
+        </w:rPr>
+        <w:t xml:space="preserve"> are named using the following convention:</w:t>
       </w:r>
     </w:p>
     <w:p>
@@ -2954,6 +3342,7 @@
           <w:color w:val="auto"/>
         </w:rPr>
       </w:pPr>
+      <w:proofErr w:type="spellStart"/>
       <w:r>
         <w:rPr>
           <w:rFonts w:ascii="Times New Roman" w:hAnsi="Times New Roman" w:cs="Times New Roman"/>
@@ -2961,66 +3350,68 @@
           <w:i/>
           <w:color w:val="auto"/>
         </w:rPr>
-        <w:t>BarrierCenters:</w:t>
-      </w:r>
-      <w:r>
-        <w:rPr>
-          <w:rFonts w:ascii="Times New Roman" w:hAnsi="Times New Roman" w:cs="Times New Roman"/>
-          <w:b/>
-          <w:color w:val="auto"/>
-        </w:rPr>
-        <w:t xml:space="preserve"> </w:t>
-      </w:r>
-      <w:r>
-        <w:rPr>
-          <w:rFonts w:ascii="Times New Roman" w:hAnsi="Times New Roman" w:cs="Times New Roman"/>
-          <w:color w:val="auto"/>
-        </w:rPr>
-        <w:t xml:space="preserve">Improvement </w:t>
-      </w:r>
-      <w:r>
-        <w:rPr>
-          <w:rFonts w:ascii="Times New Roman" w:hAnsi="Times New Roman" w:cs="Times New Roman"/>
-          <w:color w:val="auto"/>
-        </w:rPr>
-        <w:t>scores</w:t>
-      </w:r>
-      <w:r>
-        <w:rPr>
-          <w:rFonts w:ascii="Times New Roman" w:hAnsi="Times New Roman" w:cs="Times New Roman"/>
-          <w:color w:val="auto"/>
-        </w:rPr>
-        <w:t xml:space="preserve"> are mapped at the center pixel for the search window.</w:t>
-      </w:r>
-    </w:p>
-    <w:p>
-      <w:pPr>
-        <w:pStyle w:val="Default"/>
+        <w:t>BarrierCenters</w:t>
+      </w:r>
+      <w:proofErr w:type="spellEnd"/>
+      <w:r>
         <w:rPr>
           <w:rFonts w:ascii="Times New Roman" w:hAnsi="Times New Roman" w:cs="Times New Roman"/>
           <w:b/>
           <w:i/>
           <w:color w:val="auto"/>
         </w:rPr>
-      </w:pPr>
+        <w:t>:</w:t>
+      </w:r>
+      <w:r>
+        <w:rPr>
+          <w:rFonts w:ascii="Times New Roman" w:hAnsi="Times New Roman" w:cs="Times New Roman"/>
+          <w:b/>
+          <w:color w:val="auto"/>
+        </w:rPr>
+        <w:t xml:space="preserve"> </w:t>
+      </w:r>
+      <w:r>
+        <w:rPr>
+          <w:rFonts w:ascii="Times New Roman" w:hAnsi="Times New Roman" w:cs="Times New Roman"/>
+          <w:color w:val="auto"/>
+        </w:rPr>
+        <w:t xml:space="preserve">Improvement </w:t>
+      </w:r>
+      <w:r>
+        <w:rPr>
+          <w:rFonts w:ascii="Times New Roman" w:hAnsi="Times New Roman" w:cs="Times New Roman"/>
+          <w:color w:val="auto"/>
+        </w:rPr>
+        <w:t>scores</w:t>
+      </w:r>
+      <w:r>
+        <w:rPr>
+          <w:rFonts w:ascii="Times New Roman" w:hAnsi="Times New Roman" w:cs="Times New Roman"/>
+          <w:color w:val="auto"/>
+        </w:rPr>
+        <w:t xml:space="preserve"> are mapped at the center pixel for the search window.</w:t>
+      </w:r>
     </w:p>
     <w:p>
       <w:pPr>
         <w:pStyle w:val="Default"/>
-        <w:rPr>
-          <w:rFonts w:ascii="Times New Roman" w:hAnsi="Times New Roman" w:cs="Times New Roman"/>
-          <w:color w:val="auto"/>
-        </w:rPr>
-      </w:pPr>
-      <w:r>
         <w:rPr>
           <w:rFonts w:ascii="Times New Roman" w:hAnsi="Times New Roman" w:cs="Times New Roman"/>
           <w:b/>
           <w:i/>
           <w:color w:val="auto"/>
         </w:rPr>
-        <w:t>BarrierCircles:</w:t>
-      </w:r>
+      </w:pPr>
+    </w:p>
+    <w:p>
+      <w:pPr>
+        <w:pStyle w:val="Default"/>
+        <w:rPr>
+          <w:rFonts w:ascii="Times New Roman" w:hAnsi="Times New Roman" w:cs="Times New Roman"/>
+          <w:color w:val="auto"/>
+        </w:rPr>
+      </w:pPr>
+      <w:proofErr w:type="spellStart"/>
       <w:r>
         <w:rPr>
           <w:rFonts w:ascii="Times New Roman" w:hAnsi="Times New Roman" w:cs="Times New Roman"/>
@@ -3028,77 +3419,18 @@
           <w:i/>
           <w:color w:val="auto"/>
         </w:rPr>
-        <w:t xml:space="preserve"> </w:t>
-      </w:r>
-      <w:r>
-        <w:rPr>
-          <w:rFonts w:ascii="Times New Roman" w:hAnsi="Times New Roman" w:cs="Times New Roman"/>
-          <w:color w:val="auto"/>
-        </w:rPr>
-        <w:t xml:space="preserve">Improvement </w:t>
-      </w:r>
-      <w:r>
-        <w:rPr>
-          <w:rFonts w:ascii="Times New Roman" w:hAnsi="Times New Roman" w:cs="Times New Roman"/>
-          <w:color w:val="auto"/>
-        </w:rPr>
-        <w:t>scores</w:t>
-      </w:r>
-      <w:r>
-        <w:rPr>
-          <w:rFonts w:ascii="Times New Roman" w:hAnsi="Times New Roman" w:cs="Times New Roman"/>
-          <w:color w:val="auto"/>
-        </w:rPr>
-        <w:t xml:space="preserve"> are expanded to fill the entire search window.</w:t>
-      </w:r>
-      <w:r>
-        <w:rPr>
-          <w:rFonts w:ascii="Times New Roman" w:hAnsi="Times New Roman" w:cs="Times New Roman"/>
-          <w:color w:val="auto"/>
-        </w:rPr>
-        <w:t xml:space="preserve"> </w:t>
-      </w:r>
-      <w:r>
-        <w:rPr>
-          <w:rFonts w:ascii="Times New Roman" w:hAnsi="Times New Roman" w:cs="Times New Roman"/>
-          <w:color w:val="auto"/>
-        </w:rPr>
-        <w:t xml:space="preserve">For overlapping windows, the maximum value at each pixel will be </w:t>
-      </w:r>
-      <w:r>
-        <w:rPr>
-          <w:rFonts w:ascii="Times New Roman" w:hAnsi="Times New Roman" w:cs="Times New Roman"/>
-          <w:color w:val="auto"/>
-        </w:rPr>
-        <w:t>shown</w:t>
-      </w:r>
-      <w:r>
-        <w:rPr>
-          <w:rFonts w:ascii="Times New Roman" w:hAnsi="Times New Roman" w:cs="Times New Roman"/>
-          <w:color w:val="auto"/>
-        </w:rPr>
-        <w:t>.</w:t>
-      </w:r>
-    </w:p>
-    <w:p>
-      <w:pPr>
-        <w:pStyle w:val="Default"/>
+        <w:t>BarrierCircles</w:t>
+      </w:r>
+      <w:proofErr w:type="spellEnd"/>
+      <w:r>
         <w:rPr>
           <w:rFonts w:ascii="Times New Roman" w:hAnsi="Times New Roman" w:cs="Times New Roman"/>
           <w:b/>
           <w:i/>
           <w:color w:val="auto"/>
         </w:rPr>
-      </w:pPr>
-    </w:p>
-    <w:p>
-      <w:pPr>
-        <w:pStyle w:val="Default"/>
-        <w:rPr>
-          <w:rFonts w:ascii="Times New Roman" w:hAnsi="Times New Roman" w:cs="Times New Roman"/>
-          <w:color w:val="auto"/>
-        </w:rPr>
-      </w:pPr>
+        <w:t>:</w:t>
+      </w:r>
       <w:r>
         <w:rPr>
           <w:rFonts w:ascii="Times New Roman" w:hAnsi="Times New Roman" w:cs="Times New Roman"/>
@@ -3106,14 +3438,6 @@
           <w:i/>
           <w:color w:val="auto"/>
         </w:rPr>
-        <w:t>Sum:</w:t>
-      </w:r>
-      <w:r>
-        <w:rPr>
-          <w:rFonts w:ascii="Times New Roman" w:hAnsi="Times New Roman" w:cs="Times New Roman"/>
-          <w:b/>
-          <w:color w:val="auto"/>
-        </w:rPr>
         <w:t xml:space="preserve"> </w:t>
       </w:r>
       <w:r>
@@ -3121,14 +3445,49 @@
           <w:rFonts w:ascii="Times New Roman" w:hAnsi="Times New Roman" w:cs="Times New Roman"/>
           <w:color w:val="auto"/>
         </w:rPr>
-        <w:t>When there is more than one patch pair, the i</w:t>
+        <w:t xml:space="preserve">Improvement </w:t>
       </w:r>
       <w:r>
         <w:rPr>
           <w:rFonts w:ascii="Times New Roman" w:hAnsi="Times New Roman" w:cs="Times New Roman"/>
           <w:color w:val="auto"/>
         </w:rPr>
-        <w:t>mprovement score at any pixel represents the sum of improvement scores, rather than the maximum, across patch pairs.</w:t>
+        <w:t>scores</w:t>
+      </w:r>
+      <w:r>
+        <w:rPr>
+          <w:rFonts w:ascii="Times New Roman" w:hAnsi="Times New Roman" w:cs="Times New Roman"/>
+          <w:color w:val="auto"/>
+        </w:rPr>
+        <w:t xml:space="preserve"> are expanded to fill the entire search window.</w:t>
+      </w:r>
+      <w:r>
+        <w:rPr>
+          <w:rFonts w:ascii="Times New Roman" w:hAnsi="Times New Roman" w:cs="Times New Roman"/>
+          <w:color w:val="auto"/>
+        </w:rPr>
+        <w:t xml:space="preserve"> </w:t>
+      </w:r>
+      <w:r>
+        <w:rPr>
+          <w:rFonts w:ascii="Times New Roman" w:hAnsi="Times New Roman" w:cs="Times New Roman"/>
+          <w:color w:val="auto"/>
+        </w:rPr>
+        <w:t xml:space="preserve">For overlapping windows, the maximum value at each pixel will be </w:t>
+      </w:r>
+      <w:r>
+        <w:rPr>
+          <w:rFonts w:ascii="Times New Roman" w:hAnsi="Times New Roman" w:cs="Times New Roman"/>
+          <w:color w:val="auto"/>
+        </w:rPr>
+        <w:t>shown</w:t>
+      </w:r>
+      <w:r>
+        <w:rPr>
+          <w:rFonts w:ascii="Times New Roman" w:hAnsi="Times New Roman" w:cs="Times New Roman"/>
+          <w:color w:val="auto"/>
+        </w:rPr>
+        <w:t>.</w:t>
       </w:r>
     </w:p>
     <w:p>
@@ -3157,7 +3516,7 @@
           <w:i/>
           <w:color w:val="auto"/>
         </w:rPr>
-        <w:t>Pct:</w:t>
+        <w:t>Sum:</w:t>
       </w:r>
       <w:r>
         <w:rPr>
@@ -3172,21 +3531,14 @@
           <w:rFonts w:ascii="Times New Roman" w:hAnsi="Times New Roman" w:cs="Times New Roman"/>
           <w:color w:val="auto"/>
         </w:rPr>
-        <w:t xml:space="preserve">Improvement </w:t>
+        <w:t>When there is more than one patch pair, the i</w:t>
       </w:r>
       <w:r>
         <w:rPr>
           <w:rFonts w:ascii="Times New Roman" w:hAnsi="Times New Roman" w:cs="Times New Roman"/>
           <w:color w:val="auto"/>
         </w:rPr>
-        <w:t>scores</w:t>
-      </w:r>
-      <w:r>
-        <w:rPr>
-          <w:rFonts w:ascii="Times New Roman" w:hAnsi="Times New Roman" w:cs="Times New Roman"/>
-          <w:color w:val="auto"/>
-        </w:rPr>
-        <w:t xml:space="preserve"> are expressed in terms of percentage improvement relative to original LCD (cost-weighted length) of corridor.</w:t>
+        <w:t>mprovement score at any pixel represents the sum of improvement scores, rather than the maximum, across patch pairs.</w:t>
       </w:r>
     </w:p>
     <w:p>
@@ -3208,6 +3560,7 @@
           <w:color w:val="auto"/>
         </w:rPr>
       </w:pPr>
+      <w:proofErr w:type="spellStart"/>
       <w:r>
         <w:rPr>
           <w:rFonts w:ascii="Times New Roman" w:hAnsi="Times New Roman" w:cs="Times New Roman"/>
@@ -3215,310 +3568,496 @@
           <w:i/>
           <w:color w:val="auto"/>
         </w:rPr>
-        <w:t>RadX:</w:t>
-      </w:r>
-      <w:r>
-        <w:rPr>
-          <w:rFonts w:ascii="Times New Roman" w:hAnsi="Times New Roman" w:cs="Times New Roman"/>
-          <w:color w:val="auto"/>
-        </w:rPr>
-        <w:t xml:space="preserve"> Results for search radius X.</w:t>
-      </w:r>
-    </w:p>
-    <w:p>
-      <w:pPr>
-        <w:pStyle w:val="Default"/>
+        <w:t>Pct</w:t>
+      </w:r>
+      <w:proofErr w:type="spellEnd"/>
+      <w:r>
         <w:rPr>
           <w:rFonts w:ascii="Times New Roman" w:hAnsi="Times New Roman" w:cs="Times New Roman"/>
           <w:b/>
           <w:i/>
           <w:color w:val="auto"/>
         </w:rPr>
-      </w:pPr>
+        <w:t>:</w:t>
+      </w:r>
+      <w:r>
+        <w:rPr>
+          <w:rFonts w:ascii="Times New Roman" w:hAnsi="Times New Roman" w:cs="Times New Roman"/>
+          <w:b/>
+          <w:color w:val="auto"/>
+        </w:rPr>
+        <w:t xml:space="preserve"> </w:t>
+      </w:r>
+      <w:r>
+        <w:rPr>
+          <w:rFonts w:ascii="Times New Roman" w:hAnsi="Times New Roman" w:cs="Times New Roman"/>
+          <w:color w:val="auto"/>
+        </w:rPr>
+        <w:t xml:space="preserve">Improvement </w:t>
+      </w:r>
+      <w:r>
+        <w:rPr>
+          <w:rFonts w:ascii="Times New Roman" w:hAnsi="Times New Roman" w:cs="Times New Roman"/>
+          <w:color w:val="auto"/>
+        </w:rPr>
+        <w:t>scores</w:t>
+      </w:r>
+      <w:r>
+        <w:rPr>
+          <w:rFonts w:ascii="Times New Roman" w:hAnsi="Times New Roman" w:cs="Times New Roman"/>
+          <w:color w:val="auto"/>
+        </w:rPr>
+        <w:t xml:space="preserve"> are expressed in terms of percentage improvement relative to original LCD (cost-weighted length) of corridor.</w:t>
+      </w:r>
     </w:p>
     <w:p>
       <w:pPr>
         <w:pStyle w:val="Default"/>
-        <w:rPr>
-          <w:rFonts w:ascii="Times New Roman" w:hAnsi="Times New Roman" w:cs="Times New Roman"/>
-          <w:color w:val="auto"/>
-        </w:rPr>
-      </w:pPr>
-      <w:r>
         <w:rPr>
           <w:rFonts w:ascii="Times New Roman" w:hAnsi="Times New Roman" w:cs="Times New Roman"/>
           <w:b/>
           <w:i/>
           <w:color w:val="auto"/>
         </w:rPr>
-        <w:lastRenderedPageBreak/>
-        <w:t>RadXToYStepZ:</w:t>
-      </w:r>
-      <w:r>
-        <w:rPr>
-          <w:rFonts w:ascii="Times New Roman" w:hAnsi="Times New Roman" w:cs="Times New Roman"/>
-          <w:b/>
-          <w:color w:val="auto"/>
-        </w:rPr>
-        <w:t xml:space="preserve"> </w:t>
-      </w:r>
-      <w:r>
+      </w:pPr>
+    </w:p>
+    <w:p>
+      <w:pPr>
+        <w:pStyle w:val="Default"/>
         <w:rPr>
           <w:rFonts w:ascii="Times New Roman" w:hAnsi="Times New Roman" w:cs="Times New Roman"/>
           <w:color w:val="auto"/>
         </w:rPr>
-        <w:t xml:space="preserve">Results summarized across search radii, from minimum search radius </w:t>
-      </w:r>
-      <w:r>
-        <w:rPr>
-          <w:rFonts w:ascii="Times New Roman" w:hAnsi="Times New Roman" w:cs="Times New Roman"/>
-          <w:i/>
-          <w:color w:val="auto"/>
-        </w:rPr>
-        <w:t>X</w:t>
-      </w:r>
-      <w:r>
-        <w:rPr>
-          <w:rFonts w:ascii="Times New Roman" w:hAnsi="Times New Roman" w:cs="Times New Roman"/>
-          <w:color w:val="auto"/>
-        </w:rPr>
-        <w:t xml:space="preserve"> to maximum </w:t>
-      </w:r>
-      <w:r>
-        <w:rPr>
-          <w:rFonts w:ascii="Times New Roman" w:hAnsi="Times New Roman" w:cs="Times New Roman"/>
-          <w:i/>
-          <w:color w:val="auto"/>
-        </w:rPr>
-        <w:t>Y</w:t>
-      </w:r>
-      <w:r>
-        <w:rPr>
-          <w:rFonts w:ascii="Times New Roman" w:hAnsi="Times New Roman" w:cs="Times New Roman"/>
-          <w:color w:val="auto"/>
-        </w:rPr>
-        <w:t xml:space="preserve"> with step intervals of </w:t>
-      </w:r>
-      <w:r>
-        <w:rPr>
-          <w:rFonts w:ascii="Times New Roman" w:hAnsi="Times New Roman" w:cs="Times New Roman"/>
-          <w:i/>
-          <w:color w:val="auto"/>
-        </w:rPr>
-        <w:t>Z</w:t>
-      </w:r>
-      <w:r>
-        <w:rPr>
-          <w:rFonts w:ascii="Times New Roman" w:hAnsi="Times New Roman" w:cs="Times New Roman"/>
-          <w:color w:val="auto"/>
-        </w:rPr>
-        <w:t>.</w:t>
-      </w:r>
-      <w:r>
-        <w:rPr>
-          <w:rFonts w:ascii="Times New Roman" w:hAnsi="Times New Roman" w:cs="Times New Roman"/>
-          <w:color w:val="auto"/>
-        </w:rPr>
-        <w:t xml:space="preserve"> For example</w:t>
-      </w:r>
-      <w:r>
-        <w:rPr>
-          <w:rFonts w:ascii="Times New Roman" w:hAnsi="Times New Roman" w:cs="Times New Roman"/>
-          <w:color w:val="auto"/>
-        </w:rPr>
-        <w:t xml:space="preserve">, </w:t>
-      </w:r>
-      <w:r>
-        <w:rPr>
-          <w:rFonts w:ascii="Times New Roman" w:hAnsi="Times New Roman" w:cs="Times New Roman"/>
-          <w:color w:val="auto"/>
-        </w:rPr>
-        <w:t>a raster with an attribute of ‘</w:t>
-      </w:r>
-      <w:r>
-        <w:rPr>
-          <w:rFonts w:ascii="Times New Roman" w:hAnsi="Times New Roman" w:cs="Times New Roman"/>
-          <w:color w:val="auto"/>
-        </w:rPr>
-        <w:t>Rad90To360</w:t>
-      </w:r>
-      <w:r>
-        <w:rPr>
-          <w:rFonts w:ascii="Times New Roman" w:hAnsi="Times New Roman" w:cs="Times New Roman"/>
-          <w:color w:val="auto"/>
-        </w:rPr>
-        <w:t>Step90</w:t>
-      </w:r>
-      <w:r>
-        <w:rPr>
-          <w:rFonts w:ascii="Times New Roman" w:hAnsi="Times New Roman" w:cs="Times New Roman"/>
-          <w:color w:val="auto"/>
-        </w:rPr>
-        <w:t>’</w:t>
-      </w:r>
-      <w:r>
-        <w:rPr>
-          <w:rFonts w:ascii="Times New Roman" w:hAnsi="Times New Roman" w:cs="Times New Roman"/>
-          <w:color w:val="auto"/>
-        </w:rPr>
-        <w:t xml:space="preserve"> combines results from 90, 180, 270</w:t>
-      </w:r>
-      <w:r>
-        <w:rPr>
-          <w:rFonts w:ascii="Times New Roman" w:hAnsi="Times New Roman" w:cs="Times New Roman"/>
-          <w:color w:val="auto"/>
-        </w:rPr>
-        <w:t>, and 360</w:t>
-      </w:r>
-      <w:r>
-        <w:rPr>
-          <w:rFonts w:ascii="Times New Roman" w:hAnsi="Times New Roman" w:cs="Times New Roman"/>
-          <w:color w:val="auto"/>
-        </w:rPr>
-        <w:t xml:space="preserve"> </w:t>
-      </w:r>
-      <w:r>
-        <w:rPr>
-          <w:rFonts w:ascii="Times New Roman" w:hAnsi="Times New Roman" w:cs="Times New Roman"/>
-          <w:color w:val="auto"/>
-        </w:rPr>
-        <w:t>m barrier analyses.</w:t>
-      </w:r>
-    </w:p>
-    <w:p>
-      <w:pPr>
-        <w:pStyle w:val="Default"/>
+      </w:pPr>
+      <w:proofErr w:type="spellStart"/>
+      <w:r>
         <w:rPr>
           <w:rFonts w:ascii="Times New Roman" w:hAnsi="Times New Roman" w:cs="Times New Roman"/>
           <w:b/>
           <w:i/>
           <w:color w:val="auto"/>
         </w:rPr>
-      </w:pPr>
+        <w:t>RadX</w:t>
+      </w:r>
+      <w:proofErr w:type="spellEnd"/>
+      <w:r>
+        <w:rPr>
+          <w:rFonts w:ascii="Times New Roman" w:hAnsi="Times New Roman" w:cs="Times New Roman"/>
+          <w:b/>
+          <w:i/>
+          <w:color w:val="auto"/>
+        </w:rPr>
+        <w:t>:</w:t>
+      </w:r>
+      <w:r>
+        <w:rPr>
+          <w:rFonts w:ascii="Times New Roman" w:hAnsi="Times New Roman" w:cs="Times New Roman"/>
+          <w:color w:val="auto"/>
+        </w:rPr>
+        <w:t xml:space="preserve"> Results for search radius X.</w:t>
+      </w:r>
     </w:p>
     <w:p>
       <w:pPr>
-        <w:pStyle w:val="Heading1"/>
-      </w:pPr>
-      <w:bookmarkStart w:id="9" w:name="_Toc330888646"/>
-      <w:r>
-        <w:t xml:space="preserve">4. </w:t>
-      </w:r>
-      <w:r>
-        <w:t>Barrier</w:t>
-      </w:r>
-      <w:r>
-        <w:t xml:space="preserve"> Mapper </w:t>
-      </w:r>
-      <w:r>
-        <w:t>t</w:t>
-      </w:r>
-      <w:r>
-        <w:t>utorial</w:t>
-      </w:r>
-      <w:bookmarkEnd w:id="9"/>
-      <w:r>
-        <w:t xml:space="preserve"> </w:t>
-      </w:r>
+        <w:pStyle w:val="Default"/>
+        <w:rPr>
+          <w:rFonts w:ascii="Times New Roman" w:hAnsi="Times New Roman" w:cs="Times New Roman"/>
+          <w:b/>
+          <w:i/>
+          <w:color w:val="auto"/>
+        </w:rPr>
+      </w:pPr>
     </w:p>
     <w:p>
       <w:pPr>
-        <w:spacing w:after="100"/>
-      </w:pPr>
-      <w:r>
-        <w:rPr>
-          <w:noProof/>
-        </w:rPr>
-        <w:t>After running the Linkage Mapper tutorial</w:t>
-      </w:r>
-      <w:r>
-        <w:rPr>
-          <w:noProof/>
-        </w:rPr>
-        <w:t xml:space="preserve"> described in the Linkage Mapper User Guide (McRae and Kavanagh 2011)</w:t>
-      </w:r>
-      <w:r>
-        <w:rPr>
-          <w:noProof/>
-        </w:rPr>
-        <w:t xml:space="preserve">, you can analyze </w:t>
-      </w:r>
-      <w:r>
-        <w:rPr>
-          <w:noProof/>
-        </w:rPr>
-        <w:t>barriers</w:t>
-      </w:r>
-      <w:r>
-        <w:rPr>
-          <w:noProof/>
-        </w:rPr>
-        <w:t xml:space="preserve"> in your output corridors. Open up LM_demo_results.mxd, and run </w:t>
-      </w:r>
-      <w:r>
-        <w:rPr>
-          <w:noProof/>
-        </w:rPr>
-        <w:t>Barrier</w:t>
-      </w:r>
-      <w:r>
-        <w:rPr>
-          <w:noProof/>
-        </w:rPr>
-        <w:t xml:space="preserve"> Mapper using the following settings</w:t>
-      </w:r>
-      <w:r>
-        <w:rPr>
-          <w:noProof/>
+        <w:pStyle w:val="Default"/>
+        <w:rPr>
+          <w:rFonts w:ascii="Times New Roman" w:hAnsi="Times New Roman" w:cs="Times New Roman"/>
+          <w:color w:val="auto"/>
+        </w:rPr>
+      </w:pPr>
+      <w:proofErr w:type="spellStart"/>
+      <w:r>
+        <w:rPr>
+          <w:rFonts w:ascii="Times New Roman" w:hAnsi="Times New Roman" w:cs="Times New Roman"/>
+          <w:b/>
+          <w:i/>
+          <w:color w:val="auto"/>
+        </w:rPr>
+        <w:t>RadXToYStepZ</w:t>
+      </w:r>
+      <w:proofErr w:type="spellEnd"/>
+      <w:r>
+        <w:rPr>
+          <w:rFonts w:ascii="Times New Roman" w:hAnsi="Times New Roman" w:cs="Times New Roman"/>
+          <w:b/>
+          <w:i/>
+          <w:color w:val="auto"/>
+        </w:rPr>
+        <w:t>:</w:t>
+      </w:r>
+      <w:r>
+        <w:rPr>
+          <w:rFonts w:ascii="Times New Roman" w:hAnsi="Times New Roman" w:cs="Times New Roman"/>
+          <w:b/>
+          <w:color w:val="auto"/>
         </w:rPr>
         <w:t xml:space="preserve"> </w:t>
       </w:r>
       <w:r>
         <w:rPr>
-          <w:noProof/>
-        </w:rPr>
-        <w:t>(substitute the p</w:t>
-      </w:r>
-      <w:r>
-        <w:rPr>
-          <w:noProof/>
-        </w:rPr>
-        <w:t>ath to your own demo directory)</w:t>
-      </w:r>
-      <w:r>
-        <w:rPr>
-          <w:noProof/>
+          <w:rFonts w:ascii="Times New Roman" w:hAnsi="Times New Roman" w:cs="Times New Roman"/>
+          <w:color w:val="auto"/>
+        </w:rPr>
+        <w:t xml:space="preserve">Results summarized across search radii, from minimum search radius </w:t>
+      </w:r>
+      <w:r>
+        <w:rPr>
+          <w:rFonts w:ascii="Times New Roman" w:hAnsi="Times New Roman" w:cs="Times New Roman"/>
+          <w:i/>
+          <w:color w:val="auto"/>
+        </w:rPr>
+        <w:t>X</w:t>
+      </w:r>
+      <w:r>
+        <w:rPr>
+          <w:rFonts w:ascii="Times New Roman" w:hAnsi="Times New Roman" w:cs="Times New Roman"/>
+          <w:color w:val="auto"/>
+        </w:rPr>
+        <w:t xml:space="preserve"> to maximum </w:t>
+      </w:r>
+      <w:r>
+        <w:rPr>
+          <w:rFonts w:ascii="Times New Roman" w:hAnsi="Times New Roman" w:cs="Times New Roman"/>
+          <w:i/>
+          <w:color w:val="auto"/>
+        </w:rPr>
+        <w:t>Y</w:t>
+      </w:r>
+      <w:r>
+        <w:rPr>
+          <w:rFonts w:ascii="Times New Roman" w:hAnsi="Times New Roman" w:cs="Times New Roman"/>
+          <w:color w:val="auto"/>
+        </w:rPr>
+        <w:t xml:space="preserve"> with step intervals of </w:t>
+      </w:r>
+      <w:r>
+        <w:rPr>
+          <w:rFonts w:ascii="Times New Roman" w:hAnsi="Times New Roman" w:cs="Times New Roman"/>
+          <w:i/>
+          <w:color w:val="auto"/>
+        </w:rPr>
+        <w:t>Z</w:t>
+      </w:r>
+      <w:r>
+        <w:rPr>
+          <w:rFonts w:ascii="Times New Roman" w:hAnsi="Times New Roman" w:cs="Times New Roman"/>
+          <w:color w:val="auto"/>
         </w:rPr>
         <w:t>.</w:t>
       </w:r>
       <w:r>
+        <w:rPr>
+          <w:rFonts w:ascii="Times New Roman" w:hAnsi="Times New Roman" w:cs="Times New Roman"/>
+          <w:color w:val="auto"/>
+        </w:rPr>
+        <w:t xml:space="preserve"> For example</w:t>
+      </w:r>
+      <w:r>
+        <w:rPr>
+          <w:rFonts w:ascii="Times New Roman" w:hAnsi="Times New Roman" w:cs="Times New Roman"/>
+          <w:color w:val="auto"/>
+        </w:rPr>
+        <w:t xml:space="preserve">, </w:t>
+      </w:r>
+      <w:r>
+        <w:rPr>
+          <w:rFonts w:ascii="Times New Roman" w:hAnsi="Times New Roman" w:cs="Times New Roman"/>
+          <w:color w:val="auto"/>
+        </w:rPr>
+        <w:t>a raster with an attribute of ‘</w:t>
+      </w:r>
+      <w:r>
+        <w:rPr>
+          <w:rFonts w:ascii="Times New Roman" w:hAnsi="Times New Roman" w:cs="Times New Roman"/>
+          <w:color w:val="auto"/>
+        </w:rPr>
+        <w:t>Rad90To360</w:t>
+      </w:r>
+      <w:r>
+        <w:rPr>
+          <w:rFonts w:ascii="Times New Roman" w:hAnsi="Times New Roman" w:cs="Times New Roman"/>
+          <w:color w:val="auto"/>
+        </w:rPr>
+        <w:t>Step90</w:t>
+      </w:r>
+      <w:r>
+        <w:rPr>
+          <w:rFonts w:ascii="Times New Roman" w:hAnsi="Times New Roman" w:cs="Times New Roman"/>
+          <w:color w:val="auto"/>
+        </w:rPr>
+        <w:t>’</w:t>
+      </w:r>
+      <w:r>
+        <w:rPr>
+          <w:rFonts w:ascii="Times New Roman" w:hAnsi="Times New Roman" w:cs="Times New Roman"/>
+          <w:color w:val="auto"/>
+        </w:rPr>
+        <w:t xml:space="preserve"> combines results from 90, 180, 270</w:t>
+      </w:r>
+      <w:r>
+        <w:rPr>
+          <w:rFonts w:ascii="Times New Roman" w:hAnsi="Times New Roman" w:cs="Times New Roman"/>
+          <w:color w:val="auto"/>
+        </w:rPr>
+        <w:t>, and 360</w:t>
+      </w:r>
+      <w:r>
+        <w:rPr>
+          <w:rFonts w:ascii="Times New Roman" w:hAnsi="Times New Roman" w:cs="Times New Roman"/>
+          <w:color w:val="auto"/>
+        </w:rPr>
         <w:t xml:space="preserve"> </w:t>
+      </w:r>
+      <w:r>
+        <w:rPr>
+          <w:rFonts w:ascii="Times New Roman" w:hAnsi="Times New Roman" w:cs="Times New Roman"/>
+          <w:color w:val="auto"/>
+        </w:rPr>
+        <w:t>m barrier analyses.</w:t>
       </w:r>
     </w:p>
     <w:p>
       <w:pPr>
-        <w:spacing w:after="100"/>
-        <w:rPr>
+        <w:pStyle w:val="Default"/>
+        <w:rPr>
+          <w:rFonts w:ascii="Times New Roman" w:hAnsi="Times New Roman" w:cs="Times New Roman"/>
+          <w:b/>
           <w:i/>
+          <w:color w:val="auto"/>
         </w:rPr>
       </w:pPr>
     </w:p>
     <w:p>
       <w:pPr>
+        <w:pStyle w:val="Heading1"/>
+      </w:pPr>
+      <w:bookmarkStart w:id="8" w:name="_Toc76905660"/>
+      <w:r>
+        <w:lastRenderedPageBreak/>
+        <w:t>Barrier</w:t>
+      </w:r>
+      <w:r>
+        <w:t xml:space="preserve"> Mapper </w:t>
+      </w:r>
+      <w:r>
+        <w:t>t</w:t>
+      </w:r>
+      <w:r>
+        <w:t>utorial</w:t>
+      </w:r>
+      <w:bookmarkEnd w:id="8"/>
+      <w:r>
+        <w:t xml:space="preserve"> </w:t>
+      </w:r>
+    </w:p>
+    <w:p>
+      <w:pPr>
         <w:spacing w:after="100"/>
+      </w:pPr>
+      <w:r>
         <w:rPr>
           <w:noProof/>
         </w:rPr>
-      </w:pPr>
+        <w:t xml:space="preserve">After running the Linkage </w:t>
+      </w:r>
       <w:r>
         <w:rPr>
           <w:noProof/>
         </w:rPr>
+        <w:t xml:space="preserve">Pathways </w:t>
+      </w:r>
+      <w:r>
+        <w:rPr>
+          <w:noProof/>
+        </w:rPr>
+        <w:t>tutorial</w:t>
+      </w:r>
+      <w:r>
+        <w:rPr>
+          <w:noProof/>
+        </w:rPr>
+        <w:t xml:space="preserve"> described in the Linkage </w:t>
+      </w:r>
+      <w:r>
+        <w:rPr>
+          <w:noProof/>
+        </w:rPr>
+        <w:t>Pathways Tool</w:t>
+      </w:r>
+      <w:r>
+        <w:rPr>
+          <w:noProof/>
+        </w:rPr>
+        <w:t xml:space="preserve"> User Guide (McRae and Kavanagh 2011)</w:t>
+      </w:r>
+      <w:r>
+        <w:rPr>
+          <w:noProof/>
+        </w:rPr>
+        <w:t xml:space="preserve">, you can analyze </w:t>
+      </w:r>
+      <w:r>
+        <w:rPr>
+          <w:noProof/>
+        </w:rPr>
+        <w:t>barriers</w:t>
+      </w:r>
+      <w:r>
+        <w:rPr>
+          <w:noProof/>
+        </w:rPr>
+        <w:t xml:space="preserve"> in your output corridors. Open up </w:t>
+      </w:r>
+      <w:r>
+        <w:rPr>
+          <w:i/>
+          <w:noProof/>
+        </w:rPr>
+        <w:t>LM</w:t>
+      </w:r>
+      <w:r>
+        <w:rPr>
+          <w:i/>
+          <w:noProof/>
+        </w:rPr>
+        <w:t xml:space="preserve"> D</w:t>
+      </w:r>
+      <w:r>
+        <w:rPr>
+          <w:i/>
+          <w:noProof/>
+        </w:rPr>
+        <w:t>emo</w:t>
+      </w:r>
+      <w:r>
+        <w:rPr>
+          <w:i/>
+          <w:noProof/>
+        </w:rPr>
+        <w:t xml:space="preserve"> R</w:t>
+      </w:r>
+      <w:r>
+        <w:rPr>
+          <w:i/>
+          <w:noProof/>
+        </w:rPr>
+        <w:t>esults.mxd</w:t>
+      </w:r>
+      <w:r>
+        <w:rPr>
+          <w:noProof/>
+        </w:rPr>
+        <w:t xml:space="preserve"> </w:t>
+      </w:r>
+      <w:bookmarkStart w:id="9" w:name="OLE_LINK1"/>
+      <w:bookmarkStart w:id="10" w:name="OLE_LINK2"/>
+      <w:r>
+        <w:rPr>
+          <w:noProof/>
+        </w:rPr>
+        <w:t xml:space="preserve">or the </w:t>
+      </w:r>
+      <w:r>
+        <w:rPr>
+          <w:i/>
+          <w:noProof/>
+        </w:rPr>
+        <w:t xml:space="preserve">LM Results </w:t>
+      </w:r>
+      <w:r>
+        <w:rPr>
+          <w:noProof/>
+        </w:rPr>
+        <w:t xml:space="preserve">map in </w:t>
+      </w:r>
+      <w:r>
+        <w:rPr>
+          <w:i/>
+          <w:noProof/>
+        </w:rPr>
+        <w:t>ArcGIS Pro Demo.aprx</w:t>
+      </w:r>
+      <w:bookmarkEnd w:id="9"/>
+      <w:bookmarkEnd w:id="10"/>
+      <w:r>
+        <w:rPr>
+          <w:noProof/>
+        </w:rPr>
+        <w:t xml:space="preserve">, and run </w:t>
+      </w:r>
+      <w:r>
+        <w:rPr>
+          <w:noProof/>
+        </w:rPr>
+        <w:t>Barrier</w:t>
+      </w:r>
+      <w:r>
+        <w:rPr>
+          <w:noProof/>
+        </w:rPr>
+        <w:t xml:space="preserve"> Mapper using the following settings</w:t>
+      </w:r>
+      <w:r>
+        <w:rPr>
+          <w:noProof/>
+        </w:rPr>
+        <w:t xml:space="preserve"> </w:t>
+      </w:r>
+      <w:r>
+        <w:rPr>
+          <w:noProof/>
+        </w:rPr>
+        <w:t>(substitute the p</w:t>
+      </w:r>
+      <w:r>
+        <w:rPr>
+          <w:noProof/>
+        </w:rPr>
+        <w:t>ath to your own demo directory)</w:t>
+      </w:r>
+      <w:r>
+        <w:rPr>
+          <w:noProof/>
+        </w:rPr>
+        <w:t>.</w:t>
+      </w:r>
+    </w:p>
+    <w:p>
+      <w:pPr>
+        <w:spacing w:after="100"/>
+        <w:rPr>
+          <w:noProof/>
+        </w:rPr>
+      </w:pPr>
+    </w:p>
+    <w:p>
+      <w:pPr>
+        <w:spacing w:after="100"/>
+        <w:jc w:val="center"/>
+        <w:rPr>
+          <w:noProof/>
+        </w:rPr>
+      </w:pPr>
+      <w:r>
+        <w:rPr>
+          <w:noProof/>
+        </w:rPr>
         <w:drawing>
-          <wp:inline distT="0" distB="0" distL="0" distR="0" wp14:anchorId="40076E11" wp14:editId="78166813">
-            <wp:extent cx="5943600" cy="3975100"/>
-            <wp:effectExtent l="0" t="0" r="0" b="6350"/>
-            <wp:docPr id="4" name="Picture 4"/>
+          <wp:inline distT="0" distB="0" distL="0" distR="0">
+            <wp:extent cx="5943600" cy="3680460"/>
+            <wp:effectExtent l="0" t="0" r="0" b="2540"/>
+            <wp:docPr id="9" name="Picture 9"/>
             <wp:cNvGraphicFramePr>
               <a:graphicFrameLocks xmlns:a="http://schemas.openxmlformats.org/drawingml/2006/main" noChangeAspect="1"/>
             </wp:cNvGraphicFramePr>
@@ -3526,11 +4065,17 @@
               <a:graphicData uri="http://schemas.openxmlformats.org/drawingml/2006/picture">
                 <pic:pic xmlns:pic="http://schemas.openxmlformats.org/drawingml/2006/picture">
                   <pic:nvPicPr>
-                    <pic:cNvPr id="0" name=""/>
+                    <pic:cNvPr id="9" name="BM 2.PNG"/>
                     <pic:cNvPicPr/>
                   </pic:nvPicPr>
                   <pic:blipFill>
-                    <a:blip r:embed="rId15"/>
+                    <a:blip r:embed="rId13">
+                      <a:extLst>
+                        <a:ext uri="{28A0092B-C50C-407E-A947-70E740481C1C}">
+                          <a14:useLocalDpi xmlns:a14="http://schemas.microsoft.com/office/drawing/2010/main" val="0"/>
+                        </a:ext>
+                      </a:extLst>
+                    </a:blip>
                     <a:stretch>
                       <a:fillRect/>
                     </a:stretch>
@@ -3538,7 +4083,7 @@
                   <pic:spPr>
                     <a:xfrm>
                       <a:off x="0" y="0"/>
-                      <a:ext cx="5943600" cy="3975100"/>
+                      <a:ext cx="5943600" cy="3680460"/>
                     </a:xfrm>
                     <a:prstGeom prst="rect">
                       <a:avLst/>
@@ -3591,29 +4136,134 @@
           <w:sz w:val="20"/>
           <w:szCs w:val="20"/>
         </w:rPr>
-        <w:t xml:space="preserve"> Replace the project directory with the directory you used for the Linkage Mapper tutorial run.</w:t>
-      </w:r>
-    </w:p>
-    <w:p>
-      <w:pPr>
-        <w:pStyle w:val="MediumList2-Accent41"/>
-        <w:ind w:left="432"/>
+        <w:t xml:space="preserve"> </w:t>
+      </w:r>
+      <w:r>
         <w:rPr>
           <w:rFonts w:ascii="Arial" w:hAnsi="Arial" w:cs="Arial"/>
           <w:sz w:val="20"/>
           <w:szCs w:val="20"/>
         </w:rPr>
-      </w:pPr>
-    </w:p>
-    <w:p>
-      <w:pPr>
-        <w:pStyle w:val="MediumList2-Accent41"/>
-        <w:ind w:left="432"/>
+        <w:t xml:space="preserve">If applicable, substitute </w:t>
+      </w:r>
+      <w:r>
         <w:rPr>
           <w:rFonts w:ascii="Arial" w:hAnsi="Arial" w:cs="Arial"/>
           <w:sz w:val="20"/>
           <w:szCs w:val="20"/>
         </w:rPr>
+        <w:t>the</w:t>
+      </w:r>
+      <w:r>
+        <w:rPr>
+          <w:rFonts w:ascii="Arial" w:hAnsi="Arial" w:cs="Arial"/>
+          <w:sz w:val="20"/>
+          <w:szCs w:val="20"/>
+        </w:rPr>
+        <w:t xml:space="preserve"> input for the</w:t>
+      </w:r>
+      <w:r>
+        <w:rPr>
+          <w:rFonts w:ascii="Arial" w:hAnsi="Arial" w:cs="Arial"/>
+          <w:sz w:val="20"/>
+          <w:szCs w:val="20"/>
+        </w:rPr>
+        <w:t xml:space="preserve"> </w:t>
+      </w:r>
+      <w:r>
+        <w:rPr>
+          <w:rFonts w:ascii="Arial" w:hAnsi="Arial" w:cs="Arial"/>
+          <w:i/>
+          <w:sz w:val="20"/>
+          <w:szCs w:val="20"/>
+        </w:rPr>
+        <w:t>P</w:t>
+      </w:r>
+      <w:r>
+        <w:rPr>
+          <w:rFonts w:ascii="Arial" w:hAnsi="Arial" w:cs="Arial"/>
+          <w:i/>
+          <w:sz w:val="20"/>
+          <w:szCs w:val="20"/>
+        </w:rPr>
+        <w:t xml:space="preserve">roject </w:t>
+      </w:r>
+      <w:r>
+        <w:rPr>
+          <w:rFonts w:ascii="Arial" w:hAnsi="Arial" w:cs="Arial"/>
+          <w:i/>
+          <w:sz w:val="20"/>
+          <w:szCs w:val="20"/>
+        </w:rPr>
+        <w:t>D</w:t>
+      </w:r>
+      <w:r>
+        <w:rPr>
+          <w:rFonts w:ascii="Arial" w:hAnsi="Arial" w:cs="Arial"/>
+          <w:i/>
+          <w:sz w:val="20"/>
+          <w:szCs w:val="20"/>
+        </w:rPr>
+        <w:t>irectory</w:t>
+      </w:r>
+      <w:r>
+        <w:rPr>
+          <w:rFonts w:ascii="Arial" w:hAnsi="Arial" w:cs="Arial"/>
+          <w:sz w:val="20"/>
+          <w:szCs w:val="20"/>
+        </w:rPr>
+        <w:t xml:space="preserve"> </w:t>
+      </w:r>
+      <w:r>
+        <w:rPr>
+          <w:rFonts w:ascii="Arial" w:hAnsi="Arial" w:cs="Arial"/>
+          <w:sz w:val="20"/>
+          <w:szCs w:val="20"/>
+        </w:rPr>
+        <w:t xml:space="preserve">parameter </w:t>
+      </w:r>
+      <w:r>
+        <w:rPr>
+          <w:rFonts w:ascii="Arial" w:hAnsi="Arial" w:cs="Arial"/>
+          <w:sz w:val="20"/>
+          <w:szCs w:val="20"/>
+        </w:rPr>
+        <w:t xml:space="preserve">with the </w:t>
+      </w:r>
+      <w:r>
+        <w:rPr>
+          <w:rFonts w:ascii="Arial" w:hAnsi="Arial" w:cs="Arial"/>
+          <w:sz w:val="20"/>
+          <w:szCs w:val="20"/>
+        </w:rPr>
+        <w:t xml:space="preserve">path to your </w:t>
+      </w:r>
+      <w:r>
+        <w:rPr>
+          <w:rFonts w:ascii="Arial" w:hAnsi="Arial" w:cs="Arial"/>
+          <w:sz w:val="20"/>
+          <w:szCs w:val="20"/>
+        </w:rPr>
+        <w:t xml:space="preserve">demo project </w:t>
+      </w:r>
+      <w:r>
+        <w:rPr>
+          <w:rFonts w:ascii="Arial" w:hAnsi="Arial" w:cs="Arial"/>
+          <w:sz w:val="20"/>
+          <w:szCs w:val="20"/>
+        </w:rPr>
+        <w:t>directory.</w:t>
+      </w:r>
+    </w:p>
+    <w:p>
+      <w:pPr>
+        <w:pStyle w:val="MediumList2-Accent41"/>
+        <w:ind w:left="0"/>
+        <w:rPr>
+          <w:rFonts w:ascii="Arial" w:hAnsi="Arial" w:cs="Arial"/>
+          <w:sz w:val="20"/>
+          <w:szCs w:val="20"/>
+        </w:rPr>
       </w:pPr>
     </w:p>
     <w:p>
@@ -3832,7 +4482,7 @@
           <w:sz w:val="24"/>
           <w:szCs w:val="24"/>
         </w:rPr>
-        <w:t xml:space="preserve">the settings used in the earlier Linkage Mapper tutorial run, </w:t>
+        <w:t xml:space="preserve">the settings used in the earlier Linkage </w:t>
       </w:r>
       <w:r>
         <w:rPr>
@@ -3840,7 +4490,7 @@
           <w:sz w:val="24"/>
           <w:szCs w:val="24"/>
         </w:rPr>
-        <w:t xml:space="preserve">which restricted the number of corridors mapped so that there were few areas </w:t>
+        <w:t>Pathways</w:t>
       </w:r>
       <w:r>
         <w:rPr>
@@ -3848,7 +4498,7 @@
           <w:sz w:val="24"/>
           <w:szCs w:val="24"/>
         </w:rPr>
-        <w:t xml:space="preserve">affecting </w:t>
+        <w:t xml:space="preserve"> tutorial run, </w:t>
       </w:r>
       <w:r>
         <w:rPr>
@@ -3856,7 +4506,7 @@
           <w:sz w:val="24"/>
           <w:szCs w:val="24"/>
         </w:rPr>
-        <w:t>more than one corridor.</w:t>
+        <w:t xml:space="preserve">which restricted the number of corridors mapped so that there were few areas </w:t>
       </w:r>
       <w:r>
         <w:rPr>
@@ -3864,7 +4514,7 @@
           <w:sz w:val="24"/>
           <w:szCs w:val="24"/>
         </w:rPr>
-        <w:t xml:space="preserve"> </w:t>
+        <w:t xml:space="preserve">affecting </w:t>
       </w:r>
       <w:r>
         <w:rPr>
@@ -3872,7 +4522,7 @@
           <w:sz w:val="24"/>
           <w:szCs w:val="24"/>
         </w:rPr>
-        <w:t>As a result, r</w:t>
+        <w:t>more than one corridor.</w:t>
       </w:r>
       <w:r>
         <w:rPr>
@@ -3880,7 +4530,7 @@
           <w:sz w:val="24"/>
           <w:szCs w:val="24"/>
         </w:rPr>
-        <w:t xml:space="preserve">estoring </w:t>
+        <w:t xml:space="preserve"> </w:t>
       </w:r>
       <w:r>
         <w:rPr>
@@ -3888,7 +4538,7 @@
           <w:sz w:val="24"/>
           <w:szCs w:val="24"/>
         </w:rPr>
-        <w:t>most pixels can only improve one corridor.</w:t>
+        <w:t>As a result, r</w:t>
       </w:r>
       <w:r>
         <w:rPr>
@@ -3896,32 +4546,32 @@
           <w:sz w:val="24"/>
           <w:szCs w:val="24"/>
         </w:rPr>
-        <w:t xml:space="preserve"> </w:t>
+        <w:t xml:space="preserve">estoring </w:t>
+      </w:r>
+      <w:r>
+        <w:rPr>
+          <w:rFonts w:ascii="Times New Roman" w:hAnsi="Times New Roman"/>
+          <w:sz w:val="24"/>
+          <w:szCs w:val="24"/>
+        </w:rPr>
+        <w:t>most pixels can only improve one corridor.</w:t>
       </w:r>
     </w:p>
     <w:p>
       <w:pPr>
-        <w:pStyle w:val="MediumList2-Accent41"/>
-        <w:ind w:left="432"/>
-        <w:rPr>
-          <w:rFonts w:ascii="Arial" w:hAnsi="Arial" w:cs="Arial"/>
-          <w:sz w:val="20"/>
-          <w:szCs w:val="20"/>
+        <w:pStyle w:val="Figure"/>
+        <w:spacing w:after="120"/>
+        <w:rPr>
+          <w:rFonts w:ascii="Times New Roman" w:hAnsi="Times New Roman"/>
+          <w:sz w:val="24"/>
+          <w:szCs w:val="24"/>
         </w:rPr>
       </w:pPr>
     </w:p>
     <w:p>
       <w:pPr>
-        <w:pStyle w:val="MediumList2-Accent41"/>
-        <w:ind w:left="432"/>
-        <w:rPr>
-          <w:b/>
-        </w:rPr>
-      </w:pPr>
-    </w:p>
-    <w:p>
-      <w:pPr>
         <w:spacing w:after="100"/>
+        <w:jc w:val="center"/>
       </w:pPr>
       <w:r>
         <w:rPr>
@@ -3955,7 +4605,7 @@
                           <pic:cNvPicPr/>
                         </pic:nvPicPr>
                         <pic:blipFill>
-                          <a:blip r:embed="rId16" cstate="print">
+                          <a:blip r:embed="rId14" cstate="print">
                             <a:extLst>
                               <a:ext uri="{28A0092B-C50C-407E-A947-70E740481C1C}">
                                 <a14:useLocalDpi xmlns:a14="http://schemas.microsoft.com/office/drawing/2010/main" val="0"/>
@@ -3987,7 +4637,7 @@
                           <pic:cNvPicPr/>
                         </pic:nvPicPr>
                         <pic:blipFill>
-                          <a:blip r:embed="rId17" cstate="print">
+                          <a:blip r:embed="rId15" cstate="print">
                             <a:extLst>
                               <a:ext uri="{28A0092B-C50C-407E-A947-70E740481C1C}">
                                 <a14:useLocalDpi xmlns:a14="http://schemas.microsoft.com/office/drawing/2010/main" val="0"/>
@@ -4001,7 +4651,7 @@
                         </pic:blipFill>
                         <pic:spPr bwMode="auto">
                           <a:xfrm>
-                            <a:off x="0" y="1805748"/>
+                            <a:off x="0" y="1820988"/>
                             <a:ext cx="1772771" cy="1736592"/>
                           </a:xfrm>
                           <a:prstGeom prst="rect">
@@ -4019,7 +4669,7 @@
                           <pic:cNvPicPr/>
                         </pic:nvPicPr>
                         <pic:blipFill>
-                          <a:blip r:embed="rId18" cstate="print">
+                          <a:blip r:embed="rId16" cstate="print">
                             <a:extLst>
                               <a:ext uri="{28A0092B-C50C-407E-A947-70E740481C1C}">
                                 <a14:useLocalDpi xmlns:a14="http://schemas.microsoft.com/office/drawing/2010/main" val="0"/>
@@ -4237,7 +4887,7 @@
                             </pic:cNvPicPr>
                           </pic:nvPicPr>
                           <pic:blipFill>
-                            <a:blip r:embed="rId19">
+                            <a:blip r:embed="rId17">
                               <a:extLst>
                                 <a:ext uri="{28A0092B-C50C-407E-A947-70E740481C1C}">
                                   <a14:useLocalDpi xmlns:a14="http://schemas.microsoft.com/office/drawing/2010/main" val="0"/>
@@ -4395,7 +5045,7 @@
           </mc:Choice>
           <mc:Fallback>
             <w:pict>
-              <v:group w14:anchorId="0C03782F" id="Canvas 425" o:spid="_x0000_s1026" editas="canvas" style="width:287pt;height:281.95pt;mso-position-horizontal-relative:char;mso-position-vertical-relative:line" coordsize="36449,35801" o:gfxdata="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">
+              <v:group w14:anchorId="0C03782F" id="Canvas 425" o:spid="_x0000_s1026" editas="canvas" style="width:287pt;height:281.95pt;mso-position-horizontal-relative:char;mso-position-vertical-relative:line" coordsize="36449,35801" o:gfxdata="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">
                 <v:shapetype id="_x0000_t75" coordsize="21600,21600" o:spt="75" o:preferrelative="t" path="m@4@5l@4@11@9@11@9@5xe" filled="f" stroked="f">
                   <v:stroke joinstyle="miter"/>
                   <v:formulas>
@@ -4419,21 +5069,21 @@
                   <v:fill o:detectmouseclick="t"/>
                   <v:path o:connecttype="none"/>
                 </v:shape>
-                <v:shape id="Picture 15" o:spid="_x0000_s1028" type="#_x0000_t75" style="position:absolute;width:17727;height:17365;visibility:visible;mso-wrap-style:square" o:gfxdata="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">
-                  <v:imagedata r:id="rId20" o:title="demoProject2corridors_5k"/>
+                <v:shape id="Picture 15" o:spid="_x0000_s1028" type="#_x0000_t75" style="position:absolute;width:17727;height:17365;visibility:visible;mso-wrap-style:square" o:gfxdata="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">
+                  <v:imagedata r:id="rId18" o:title="demoProject2corridors_5k"/>
                 </v:shape>
-                <v:shape id="Picture 16" o:spid="_x0000_s1029" type="#_x0000_t75" style="position:absolute;top:18057;width:17727;height:17366;visibility:visible;mso-wrap-style:square" o:gfxdata="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">
-                  <v:imagedata r:id="rId21" o:title="demoProject2_BarrierCenters_Rad1200"/>
+                <v:shape id="Picture 16" o:spid="_x0000_s1029" type="#_x0000_t75" style="position:absolute;top:18209;width:17727;height:17366;visibility:visible;mso-wrap-style:square" o:gfxdata="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">
+                  <v:imagedata r:id="rId19" o:title="demoProject2_BarrierCenters_Rad1200"/>
                 </v:shape>
-                <v:shape id="Picture 20" o:spid="_x0000_s1030" type="#_x0000_t75" style="position:absolute;left:18366;top:18211;width:17727;height:17366;visibility:visible;mso-wrap-style:square" o:gfxdata="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">
-                  <v:imagedata r:id="rId22" o:title="demoProject2_BarrrierCircles_Rad1200"/>
+                <v:shape id="Picture 20" o:spid="_x0000_s1030" type="#_x0000_t75" style="position:absolute;left:18366;top:18211;width:17727;height:17366;visibility:visible;mso-wrap-style:square" o:gfxdata="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">
+                  <v:imagedata r:id="rId20" o:title="demoProject2_BarrrierCircles_Rad1200"/>
                 </v:shape>
-                <v:group id="Group 14" o:spid="_x0000_s1031" style="position:absolute;left:21782;top:4065;width:12135;height:14059" coordorigin="2515,17364" coordsize="12134,14058" o:gfxdata="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">
+                <v:group id="Group 14" o:spid="_x0000_s1031" style="position:absolute;left:21782;top:4065;width:12135;height:14059" coordorigin="2515,17364" coordsize="12134,14058" o:gfxdata="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">
                   <v:shapetype id="_x0000_t202" coordsize="21600,21600" o:spt="202" path="m,l,21600r21600,l21600,xe">
                     <v:stroke joinstyle="miter"/>
                     <v:path gradientshapeok="t" o:connecttype="rect"/>
                   </v:shapetype>
-                  <v:shape id="Text Box 2" o:spid="_x0000_s1032" type="#_x0000_t202" style="position:absolute;left:2515;top:17364;width:12135;height:14059;visibility:visible;mso-wrap-style:square;v-text-anchor:top" o:gfxdata="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" stroked="f">
+                  <v:shape id="Text Box 2" o:spid="_x0000_s1032" type="#_x0000_t202" style="position:absolute;left:2515;top:17364;width:12135;height:14059;visibility:visible;mso-wrap-style:square;v-text-anchor:top" o:gfxdata="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" stroked="f">
                     <v:textbox>
                       <w:txbxContent>
                         <w:p>
@@ -4581,11 +5231,11 @@
                       </w:txbxContent>
                     </v:textbox>
                   </v:shape>
-                  <v:shape id="Picture 30" o:spid="_x0000_s1033" type="#_x0000_t75" style="position:absolute;left:4335;top:21820;width:3304;height:7915;visibility:visible;mso-wrap-style:square" o:gfxdata="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">
-                    <v:imagedata r:id="rId23" o:title=""/>
+                  <v:shape id="Picture 30" o:spid="_x0000_s1033" type="#_x0000_t75" style="position:absolute;left:4335;top:21820;width:3304;height:7915;visibility:visible;mso-wrap-style:square" o:gfxdata="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">
+                    <v:imagedata r:id="rId21" o:title=""/>
                   </v:shape>
                 </v:group>
-                <v:shape id="Text Box 77" o:spid="_x0000_s1034" type="#_x0000_t202" style="position:absolute;width:2413;height:2667;visibility:visible;mso-wrap-style:square;v-text-anchor:top" o:gfxdata="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" filled="f" stroked="f">
+                <v:shape id="Text Box 77" o:spid="_x0000_s1034" type="#_x0000_t202" style="position:absolute;width:2413;height:2667;visibility:visible;mso-wrap-style:square;v-text-anchor:top" o:gfxdata="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" filled="f" stroked="f">
                   <v:textbox inset="2.31297mm,1.1565mm,2.31297mm,1.1565mm">
                     <w:txbxContent>
                       <w:p>
@@ -4605,7 +5255,7 @@
                     </w:txbxContent>
                   </v:textbox>
                 </v:shape>
-                <v:shape id="Text Box 77" o:spid="_x0000_s1035" type="#_x0000_t202" style="position:absolute;top:18125;width:2406;height:2660;visibility:visible;mso-wrap-style:square;v-text-anchor:top" o:gfxdata="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" filled="f" stroked="f">
+                <v:shape id="Text Box 77" o:spid="_x0000_s1035" type="#_x0000_t202" style="position:absolute;top:18125;width:2406;height:2660;visibility:visible;mso-wrap-style:square;v-text-anchor:top" o:gfxdata="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" filled="f" stroked="f">
                   <v:textbox inset="2.31297mm,1.1565mm,2.31297mm,1.1565mm">
                     <w:txbxContent>
                       <w:p>
@@ -4625,7 +5275,7 @@
                     </w:txbxContent>
                   </v:textbox>
                 </v:shape>
-                <v:shape id="Text Box 77" o:spid="_x0000_s1036" type="#_x0000_t202" style="position:absolute;left:18221;top:18131;width:2406;height:2661;visibility:visible;mso-wrap-style:square;v-text-anchor:top" o:gfxdata="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" filled="f" stroked="f">
+                <v:shape id="Text Box 77" o:spid="_x0000_s1036" type="#_x0000_t202" style="position:absolute;left:18221;top:18131;width:2406;height:2661;visibility:visible;mso-wrap-style:square;v-text-anchor:top" o:gfxdata="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" filled="f" stroked="f">
                   <v:textbox inset="2.31297mm,1.1565mm,2.31297mm,1.1565mm">
                     <w:txbxContent>
                       <w:p>
@@ -4673,7 +5323,13 @@
         <w:t xml:space="preserve"> </w:t>
       </w:r>
       <w:r>
-        <w:t>corridors from Linkage Mapper tutorial</w:t>
+        <w:t xml:space="preserve">corridors from Linkage </w:t>
+      </w:r>
+      <w:r>
+        <w:t>Pathways</w:t>
+      </w:r>
+      <w:r>
+        <w:t xml:space="preserve"> tutorial</w:t>
       </w:r>
       <w:r>
         <w:t>, with least-cost paths shown in green</w:t>
@@ -4691,10 +5347,13 @@
         <w:t>B)</w:t>
       </w:r>
       <w:r>
-        <w:t xml:space="preserve"> d</w:t>
-      </w:r>
-      <w:r>
-        <w:t>emoProject_BarrierCenters_Rad1200</w:t>
+        <w:t xml:space="preserve"> </w:t>
+      </w:r>
+      <w:r>
+        <w:t>lm</w:t>
+      </w:r>
+      <w:r>
+        <w:t>_BarrierCenters_Rad1200</w:t>
       </w:r>
       <w:r>
         <w:t xml:space="preserve">, which shows improvement scores at </w:t>
@@ -4724,7 +5383,10 @@
         <w:t xml:space="preserve"> </w:t>
       </w:r>
       <w:r>
-        <w:t>demoProject_BarrierCircle</w:t>
+        <w:t>lm</w:t>
+      </w:r>
+      <w:r>
+        <w:t>_BarrierCircle</w:t>
       </w:r>
       <w:r>
         <w:t>s_Rad1200</w:t>
@@ -4793,7 +5455,7 @@
                           <pic:cNvPicPr/>
                         </pic:nvPicPr>
                         <pic:blipFill>
-                          <a:blip r:embed="rId24" cstate="print">
+                          <a:blip r:embed="rId22" cstate="print">
                             <a:extLst>
                               <a:ext uri="{28A0092B-C50C-407E-A947-70E740481C1C}">
                                 <a14:useLocalDpi xmlns:a14="http://schemas.microsoft.com/office/drawing/2010/main" val="0"/>
@@ -4825,7 +5487,7 @@
                           <pic:cNvPicPr/>
                         </pic:nvPicPr>
                         <pic:blipFill>
-                          <a:blip r:embed="rId25" cstate="print">
+                          <a:blip r:embed="rId23" cstate="print">
                             <a:extLst>
                               <a:ext uri="{28A0092B-C50C-407E-A947-70E740481C1C}">
                                 <a14:useLocalDpi xmlns:a14="http://schemas.microsoft.com/office/drawing/2010/main" val="0"/>
@@ -4857,7 +5519,7 @@
                           <pic:cNvPicPr/>
                         </pic:nvPicPr>
                         <pic:blipFill>
-                          <a:blip r:embed="rId26" cstate="print">
+                          <a:blip r:embed="rId24" cstate="print">
                             <a:extLst>
                               <a:ext uri="{28A0092B-C50C-407E-A947-70E740481C1C}">
                                 <a14:useLocalDpi xmlns:a14="http://schemas.microsoft.com/office/drawing/2010/main" val="0"/>
@@ -5084,21 +5746,21 @@
           </mc:Choice>
           <mc:Fallback>
             <w:pict>
-              <v:group w14:anchorId="7E3CBC0A" id="Canvas 26" o:spid="_x0000_s1037" editas="canvas" style="width:453.8pt;height:146.85pt;mso-position-horizontal-relative:char;mso-position-vertical-relative:line" coordsize="57626,18643" o:gfxdata="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">
+              <v:group w14:anchorId="7E3CBC0A" id="Canvas 26" o:spid="_x0000_s1037" editas="canvas" style="width:453.8pt;height:146.85pt;mso-position-horizontal-relative:char;mso-position-vertical-relative:line" coordsize="57626,18643" o:gfxdata="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">
                 <v:shape id="_x0000_s1038" type="#_x0000_t75" style="position:absolute;width:57626;height:18643;visibility:visible;mso-wrap-style:square">
                   <v:fill o:detectmouseclick="t"/>
                   <v:path o:connecttype="none"/>
                 </v:shape>
-                <v:shape id="Picture 45" o:spid="_x0000_s1039" type="#_x0000_t75" style="position:absolute;left:38961;top:99;width:18669;height:18288;visibility:visible;mso-wrap-style:square" o:gfxdata="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">
-                  <v:imagedata r:id="rId27" o:title="DIFF tutorial_max and sum"/>
+                <v:shape id="Picture 45" o:spid="_x0000_s1039" type="#_x0000_t75" style="position:absolute;left:38961;top:99;width:18669;height:18288;visibility:visible;mso-wrap-style:square" o:gfxdata="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">
+                  <v:imagedata r:id="rId25" o:title="DIFF tutorial_max and sum"/>
                 </v:shape>
-                <v:shape id="Picture 40" o:spid="_x0000_s1040" type="#_x0000_t75" style="position:absolute;left:19477;top:106;width:18669;height:18288;visibility:visible;mso-wrap-style:square" o:gfxdata="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">
-                  <v:imagedata r:id="rId28" o:title="demoProject2_BarrierCircles_Sum_Rad400To1200Step400"/>
+                <v:shape id="Picture 40" o:spid="_x0000_s1040" type="#_x0000_t75" style="position:absolute;left:19477;top:106;width:18669;height:18288;visibility:visible;mso-wrap-style:square" o:gfxdata="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">
+                  <v:imagedata r:id="rId26" o:title="demoProject2_BarrierCircles_Sum_Rad400To1200Step400"/>
                 </v:shape>
-                <v:shape id="Picture 41" o:spid="_x0000_s1041" type="#_x0000_t75" style="position:absolute;top:106;width:18669;height:18288;visibility:visible;mso-wrap-style:square" o:gfxdata="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">
-                  <v:imagedata r:id="rId29" o:title="demoProject2_BarrierCircles_Rad400To1200Step400"/>
+                <v:shape id="Picture 41" o:spid="_x0000_s1041" type="#_x0000_t75" style="position:absolute;top:106;width:18669;height:18288;visibility:visible;mso-wrap-style:square" o:gfxdata="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">
+                  <v:imagedata r:id="rId27" o:title="demoProject2_BarrierCircles_Rad400To1200Step400"/>
                 </v:shape>
-                <v:shape id="Text Box 77" o:spid="_x0000_s1042" type="#_x0000_t202" style="position:absolute;left:109;top:99;width:2406;height:2661;visibility:visible;mso-wrap-style:square;v-text-anchor:top" o:gfxdata="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" filled="f" stroked="f">
+                <v:shape id="Text Box 77" o:spid="_x0000_s1042" type="#_x0000_t202" style="position:absolute;left:109;top:99;width:2406;height:2661;visibility:visible;mso-wrap-style:square;v-text-anchor:top" o:gfxdata="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" filled="f" stroked="f">
                   <v:textbox inset="2.31297mm,1.1565mm,2.31297mm,1.1565mm">
                     <w:txbxContent>
                       <w:p>
@@ -5118,7 +5780,7 @@
                     </w:txbxContent>
                   </v:textbox>
                 </v:shape>
-                <v:shape id="Text Box 77" o:spid="_x0000_s1043" type="#_x0000_t202" style="position:absolute;left:19477;top:106;width:2400;height:2654;visibility:visible;mso-wrap-style:square;v-text-anchor:top" o:gfxdata="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" filled="f" stroked="f">
+                <v:shape id="Text Box 77" o:spid="_x0000_s1043" type="#_x0000_t202" style="position:absolute;left:19477;top:106;width:2400;height:2654;visibility:visible;mso-wrap-style:square;v-text-anchor:top" o:gfxdata="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" filled="f" stroked="f">
                   <v:textbox inset="2.31297mm,1.1565mm,2.31297mm,1.1565mm">
                     <w:txbxContent>
                       <w:p>
@@ -5138,7 +5800,7 @@
                     </w:txbxContent>
                   </v:textbox>
                 </v:shape>
-                <v:shape id="Text Box 77" o:spid="_x0000_s1044" type="#_x0000_t202" style="position:absolute;left:38983;top:99;width:2394;height:2648;visibility:visible;mso-wrap-style:square;v-text-anchor:top" o:gfxdata="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" filled="f" stroked="f">
+                <v:shape id="Text Box 77" o:spid="_x0000_s1044" type="#_x0000_t202" style="position:absolute;left:38983;top:99;width:2394;height:2648;visibility:visible;mso-wrap-style:square;v-text-anchor:top" o:gfxdata="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" filled="f" stroked="f">
                   <v:textbox inset="2.31297mm,1.1565mm,2.31297mm,1.1565mm">
                     <w:txbxContent>
                       <w:p>
@@ -5162,10 +5824,10 @@
                   <v:path arrowok="t" fillok="f" o:connecttype="none"/>
                   <o:lock v:ext="edit" shapetype="t"/>
                 </v:shapetype>
-                <v:shape id="Straight Arrow Connector 47" o:spid="_x0000_s1045" type="#_x0000_t32" style="position:absolute;left:51410;top:7150;width:3683;height:1378;visibility:visible;mso-wrap-style:square" o:connectortype="straight" o:gfxdata="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" strokecolor="#00b050" strokeweight="3pt">
+                <v:shape id="Straight Arrow Connector 47" o:spid="_x0000_s1045" type="#_x0000_t32" style="position:absolute;left:51410;top:7150;width:3683;height:1378;visibility:visible;mso-wrap-style:square" o:connectortype="straight" o:gfxdata="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" strokecolor="#00b050" strokeweight="3pt">
                   <v:stroke startarrow="block"/>
                 </v:shape>
-                <v:shape id="Straight Arrow Connector 48" o:spid="_x0000_s1046" type="#_x0000_t32" style="position:absolute;left:49441;top:15715;width:3676;height:1371;visibility:visible;mso-wrap-style:square" o:connectortype="straight" o:gfxdata="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" strokecolor="#00b050" strokeweight="3pt">
+                <v:shape id="Straight Arrow Connector 48" o:spid="_x0000_s1046" type="#_x0000_t32" style="position:absolute;left:49441;top:15715;width:3676;height:1371;visibility:visible;mso-wrap-style:square" o:connectortype="straight" o:gfxdata="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" strokecolor="#00b050" strokeweight="3pt">
                   <v:stroke startarrow="block"/>
                 </v:shape>
                 <w10:anchorlock/>
@@ -5199,7 +5861,10 @@
         <w:t xml:space="preserve">A) </w:t>
       </w:r>
       <w:r>
-        <w:t>demoProject_Barrie</w:t>
+        <w:t>lm</w:t>
+      </w:r>
+      <w:r>
+        <w:t>_Barrie</w:t>
       </w:r>
       <w:r>
         <w:t xml:space="preserve">rCircles_Rad400To1200Step400, showing </w:t>
@@ -5217,7 +5882,10 @@
         <w:t xml:space="preserve"> </w:t>
       </w:r>
       <w:r>
-        <w:t>demoProject_BarrierCircles_Sum_Rad400To1200Step400</w:t>
+        <w:t>lm</w:t>
+      </w:r>
+      <w:r>
+        <w:t>_BarrierCircles_Sum_Rad400To1200Step400</w:t>
       </w:r>
       <w:r>
         <w:t xml:space="preserve">, </w:t>
@@ -5264,9 +5932,6 @@
       </w:r>
       <w:r>
         <w:t>with most significant differences in two areas where different corridors are in close proximity.</w:t>
-      </w:r>
-      <w:r>
-        <w:t xml:space="preserve"> </w:t>
       </w:r>
     </w:p>
     <w:p>
@@ -5287,7 +5952,7 @@
           <w:szCs w:val="24"/>
         </w:rPr>
         <w:lastRenderedPageBreak/>
-        <w:t>Figure 5 shows results of a second Linkage Mapper run with less restrictive settings.</w:t>
+        <w:t xml:space="preserve">Figure 5 shows results of a second Linkage </w:t>
       </w:r>
       <w:r>
         <w:rPr>
@@ -5295,7 +5960,7 @@
           <w:sz w:val="24"/>
           <w:szCs w:val="24"/>
         </w:rPr>
-        <w:t xml:space="preserve"> </w:t>
+        <w:t>Pathways</w:t>
       </w:r>
       <w:r>
         <w:rPr>
@@ -5303,7 +5968,7 @@
           <w:sz w:val="24"/>
           <w:szCs w:val="24"/>
         </w:rPr>
-        <w:t xml:space="preserve">In this scenario, there were no limitations on maximum corridor length and corridors </w:t>
+        <w:t xml:space="preserve"> run with less restrictive settings.</w:t>
       </w:r>
       <w:r>
         <w:rPr>
@@ -5311,7 +5976,7 @@
           <w:sz w:val="24"/>
           <w:szCs w:val="24"/>
         </w:rPr>
-        <w:t xml:space="preserve">were allowed to pass </w:t>
+        <w:t xml:space="preserve"> </w:t>
       </w:r>
       <w:r>
         <w:rPr>
@@ -5319,7 +5984,7 @@
           <w:sz w:val="24"/>
           <w:szCs w:val="24"/>
         </w:rPr>
-        <w:t xml:space="preserve">through intermediate core areas </w:t>
+        <w:t xml:space="preserve">In this scenario, there were no limitations on maximum corridor length and corridors </w:t>
       </w:r>
       <w:r>
         <w:rPr>
@@ -5327,7 +5992,7 @@
           <w:sz w:val="24"/>
           <w:szCs w:val="24"/>
         </w:rPr>
-        <w:t>(i.e. the box to drop corridors that intersect core areas in step 3 was not checked)</w:t>
+        <w:t xml:space="preserve">were allowed to pass </w:t>
       </w:r>
       <w:r>
         <w:rPr>
@@ -5335,7 +6000,7 @@
           <w:sz w:val="24"/>
           <w:szCs w:val="24"/>
         </w:rPr>
-        <w:t>.</w:t>
+        <w:t xml:space="preserve">through intermediate core areas </w:t>
       </w:r>
       <w:r>
         <w:rPr>
@@ -5343,7 +6008,7 @@
           <w:sz w:val="24"/>
           <w:szCs w:val="24"/>
         </w:rPr>
-        <w:t xml:space="preserve"> </w:t>
+        <w:t>(i.e. the box to drop corridors that intersect core areas in step 3 was not checked)</w:t>
       </w:r>
       <w:r>
         <w:rPr>
@@ -5351,7 +6016,7 @@
           <w:sz w:val="24"/>
           <w:szCs w:val="24"/>
         </w:rPr>
-        <w:t xml:space="preserve">With these settings, </w:t>
+        <w:t>.</w:t>
       </w:r>
       <w:r>
         <w:rPr>
@@ -5359,7 +6024,7 @@
           <w:sz w:val="24"/>
           <w:szCs w:val="24"/>
         </w:rPr>
-        <w:t>an additional 2 corridors were mapped (Fig. 5</w:t>
+        <w:t xml:space="preserve"> </w:t>
       </w:r>
       <w:r>
         <w:rPr>
@@ -5367,7 +6032,7 @@
           <w:sz w:val="24"/>
           <w:szCs w:val="24"/>
         </w:rPr>
-        <w:t>A</w:t>
+        <w:t xml:space="preserve">With these settings, </w:t>
       </w:r>
       <w:r>
         <w:rPr>
@@ -5375,7 +6040,7 @@
           <w:sz w:val="24"/>
           <w:szCs w:val="24"/>
         </w:rPr>
-        <w:t>)</w:t>
+        <w:t>an additional 2 corridors were mapped (Fig. 5</w:t>
       </w:r>
       <w:r>
         <w:rPr>
@@ -5383,7 +6048,7 @@
           <w:sz w:val="24"/>
           <w:szCs w:val="24"/>
         </w:rPr>
-        <w:t>.</w:t>
+        <w:t>A</w:t>
       </w:r>
       <w:r>
         <w:rPr>
@@ -5391,7 +6056,7 @@
           <w:sz w:val="24"/>
           <w:szCs w:val="24"/>
         </w:rPr>
-        <w:t xml:space="preserve"> </w:t>
+        <w:t>)</w:t>
       </w:r>
       <w:r>
         <w:rPr>
@@ -5399,7 +6064,7 @@
           <w:sz w:val="24"/>
           <w:szCs w:val="24"/>
         </w:rPr>
-        <w:t>Because there are more cases in which corridors occur in close proximity to one another, there are more areas where restoration could improve multiple corridors.</w:t>
+        <w:t>.</w:t>
       </w:r>
       <w:r>
         <w:rPr>
@@ -5415,7 +6080,7 @@
           <w:sz w:val="24"/>
           <w:szCs w:val="24"/>
         </w:rPr>
-        <w:t xml:space="preserve">As a result, there are more substantial differences between </w:t>
+        <w:t>Because there are more cases in which corridors occur in close proximity to one another, there are more areas where restoration could improve multiple corridors.</w:t>
       </w:r>
       <w:r>
         <w:rPr>
@@ -5423,7 +6088,7 @@
           <w:sz w:val="24"/>
           <w:szCs w:val="24"/>
         </w:rPr>
-        <w:t xml:space="preserve">maximum </w:t>
+        <w:t xml:space="preserve"> </w:t>
       </w:r>
       <w:r>
         <w:rPr>
@@ -5431,7 +6096,7 @@
           <w:sz w:val="24"/>
           <w:szCs w:val="24"/>
         </w:rPr>
-        <w:t>and sum methods.</w:t>
+        <w:t xml:space="preserve">As a result, there are more substantial differences between </w:t>
       </w:r>
       <w:r>
         <w:rPr>
@@ -5439,7 +6104,7 @@
           <w:sz w:val="24"/>
           <w:szCs w:val="24"/>
         </w:rPr>
-        <w:t xml:space="preserve"> </w:t>
+        <w:t xml:space="preserve">maximum </w:t>
       </w:r>
       <w:r>
         <w:rPr>
@@ -5447,7 +6112,7 @@
           <w:sz w:val="24"/>
           <w:szCs w:val="24"/>
         </w:rPr>
-        <w:t xml:space="preserve">These differences </w:t>
+        <w:t>and sum methods.</w:t>
       </w:r>
       <w:r>
         <w:rPr>
@@ -5455,6 +6120,22 @@
           <w:sz w:val="24"/>
           <w:szCs w:val="24"/>
         </w:rPr>
+        <w:t xml:space="preserve"> </w:t>
+      </w:r>
+      <w:r>
+        <w:rPr>
+          <w:rFonts w:ascii="Times New Roman" w:hAnsi="Times New Roman"/>
+          <w:sz w:val="24"/>
+          <w:szCs w:val="24"/>
+        </w:rPr>
+        <w:t xml:space="preserve">These differences </w:t>
+      </w:r>
+      <w:r>
+        <w:rPr>
+          <w:rFonts w:ascii="Times New Roman" w:hAnsi="Times New Roman"/>
+          <w:sz w:val="24"/>
+          <w:szCs w:val="24"/>
+        </w:rPr>
         <w:t>show where a single restoration could improve multiple corridors.</w:t>
       </w:r>
       <w:r>
@@ -5474,6 +6155,7 @@
       <w:pPr>
         <w:pStyle w:val="Figure"/>
         <w:spacing w:after="120"/>
+        <w:jc w:val="center"/>
       </w:pPr>
       <w:r>
         <w:rPr>
@@ -5500,7 +6182,7 @@
                           <pic:cNvPicPr/>
                         </pic:nvPicPr>
                         <pic:blipFill>
-                          <a:blip r:embed="rId30" cstate="print">
+                          <a:blip r:embed="rId28" cstate="print">
                             <a:extLst>
                               <a:ext uri="{28A0092B-C50C-407E-A947-70E740481C1C}">
                                 <a14:useLocalDpi xmlns:a14="http://schemas.microsoft.com/office/drawing/2010/main" val="0"/>
@@ -5532,7 +6214,7 @@
                           <pic:cNvPicPr/>
                         </pic:nvPicPr>
                         <pic:blipFill>
-                          <a:blip r:embed="rId31" cstate="print">
+                          <a:blip r:embed="rId29" cstate="print">
                             <a:extLst>
                               <a:ext uri="{28A0092B-C50C-407E-A947-70E740481C1C}">
                                 <a14:useLocalDpi xmlns:a14="http://schemas.microsoft.com/office/drawing/2010/main" val="0"/>
@@ -5564,7 +6246,7 @@
                           <pic:cNvPicPr/>
                         </pic:nvPicPr>
                         <pic:blipFill>
-                          <a:blip r:embed="rId32" cstate="print">
+                          <a:blip r:embed="rId30" cstate="print">
                             <a:extLst>
                               <a:ext uri="{28A0092B-C50C-407E-A947-70E740481C1C}">
                                 <a14:useLocalDpi xmlns:a14="http://schemas.microsoft.com/office/drawing/2010/main" val="0"/>
@@ -5596,7 +6278,7 @@
                           <pic:cNvPicPr/>
                         </pic:nvPicPr>
                         <pic:blipFill>
-                          <a:blip r:embed="rId33" cstate="print">
+                          <a:blip r:embed="rId31" cstate="print">
                             <a:extLst>
                               <a:ext uri="{28A0092B-C50C-407E-A947-70E740481C1C}">
                                 <a14:useLocalDpi xmlns:a14="http://schemas.microsoft.com/office/drawing/2010/main" val="0"/>
@@ -5794,24 +6476,24 @@
           </mc:Choice>
           <mc:Fallback>
             <w:pict>
-              <v:group w14:anchorId="47049A54" id="Canvas 3" o:spid="_x0000_s1047" editas="canvas" style="width:303.75pt;height:305pt;mso-position-horizontal-relative:char;mso-position-vertical-relative:line" coordsize="38569,38728" o:gfxdata="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